<commit_message>
Legacy invoice processor wrap method back to initial state
</commit_message>
<xml_diff>
--- a/Lab#1 - Test Doubles/1 - Test Doubles.docx
+++ b/Lab#1 - Test Doubles/1 - Test Doubles.docx
@@ -1,6 +1,6 @@
 
 <file path=word/document.xml><?xml version="1.0" encoding="utf-8"?>
-<w:document xmlns:wpc="http://schemas.microsoft.com/office/word/2010/wordprocessingCanvas" xmlns:cx="http://schemas.microsoft.com/office/drawing/2014/chartex" xmlns:cx1="http://schemas.microsoft.com/office/drawing/2015/9/8/chartex" xmlns:cx2="http://schemas.microsoft.com/office/drawing/2015/10/21/chartex" xmlns:cx3="http://schemas.microsoft.com/office/drawing/2016/5/9/chartex" xmlns:cx4="http://schemas.microsoft.com/office/drawing/2016/5/10/chartex" xmlns:cx5="http://schemas.microsoft.com/office/drawing/2016/5/11/chartex" xmlns:cx6="http://schemas.microsoft.com/office/drawing/2016/5/12/chartex" xmlns:cx7="http://schemas.microsoft.com/office/drawing/2016/5/13/chartex" xmlns:cx8="http://schemas.microsoft.com/office/drawing/2016/5/14/chartex" xmlns:mc="http://schemas.openxmlformats.org/markup-compatibility/2006" xmlns:aink="http://schemas.microsoft.com/office/drawing/2016/ink" xmlns:am3d="http://schemas.microsoft.com/office/drawing/2017/model3d" xmlns:o="urn:schemas-microsoft-com:office:office" xmlns:r="http://schemas.openxmlformats.org/officeDocument/2006/relationships" xmlns:m="http://schemas.openxmlformats.org/officeDocument/2006/math" xmlns:v="urn:schemas-microsoft-com:vml" xmlns:wp14="http://schemas.microsoft.com/office/word/2010/wordprocessingDrawing" xmlns:wp="http://schemas.openxmlformats.org/drawingml/2006/wordprocessingDrawing" xmlns:w10="urn:schemas-microsoft-com:office:word" xmlns:w="http://schemas.openxmlformats.org/wordprocessingml/2006/main" xmlns:w14="http://schemas.microsoft.com/office/word/2010/wordml" xmlns:w15="http://schemas.microsoft.com/office/word/2012/wordml" xmlns:w16cid="http://schemas.microsoft.com/office/word/2016/wordml/cid" xmlns:w16se="http://schemas.microsoft.com/office/word/2015/wordml/symex" xmlns:wpg="http://schemas.microsoft.com/office/word/2010/wordprocessingGroup" xmlns:wpi="http://schemas.microsoft.com/office/word/2010/wordprocessingInk" xmlns:wne="http://schemas.microsoft.com/office/word/2006/wordml" xmlns:wps="http://schemas.microsoft.com/office/word/2010/wordprocessingShape" mc:Ignorable="w14 w15 w16se w16cid wp14">
+<w:document xmlns:wpc="http://schemas.microsoft.com/office/word/2010/wordprocessingCanvas" xmlns:cx="http://schemas.microsoft.com/office/drawing/2014/chartex" xmlns:cx1="http://schemas.microsoft.com/office/drawing/2015/9/8/chartex" xmlns:cx2="http://schemas.microsoft.com/office/drawing/2015/10/21/chartex" xmlns:cx3="http://schemas.microsoft.com/office/drawing/2016/5/9/chartex" xmlns:cx4="http://schemas.microsoft.com/office/drawing/2016/5/10/chartex" xmlns:cx5="http://schemas.microsoft.com/office/drawing/2016/5/11/chartex" xmlns:cx6="http://schemas.microsoft.com/office/drawing/2016/5/12/chartex" xmlns:cx7="http://schemas.microsoft.com/office/drawing/2016/5/13/chartex" xmlns:cx8="http://schemas.microsoft.com/office/drawing/2016/5/14/chartex" xmlns:mc="http://schemas.openxmlformats.org/markup-compatibility/2006" xmlns:aink="http://schemas.microsoft.com/office/drawing/2016/ink" xmlns:am3d="http://schemas.microsoft.com/office/drawing/2017/model3d" xmlns:o="urn:schemas-microsoft-com:office:office" xmlns:oel="http://schemas.microsoft.com/office/2019/extlst" xmlns:r="http://schemas.openxmlformats.org/officeDocument/2006/relationships" xmlns:m="http://schemas.openxmlformats.org/officeDocument/2006/math" xmlns:v="urn:schemas-microsoft-com:vml" xmlns:wp14="http://schemas.microsoft.com/office/word/2010/wordprocessingDrawing" xmlns:wp="http://schemas.openxmlformats.org/drawingml/2006/wordprocessingDrawing" xmlns:w10="urn:schemas-microsoft-com:office:word" xmlns:w="http://schemas.openxmlformats.org/wordprocessingml/2006/main" xmlns:w14="http://schemas.microsoft.com/office/word/2010/wordml" xmlns:w15="http://schemas.microsoft.com/office/word/2012/wordml" xmlns:w16cex="http://schemas.microsoft.com/office/word/2018/wordml/cex" xmlns:w16cid="http://schemas.microsoft.com/office/word/2016/wordml/cid" xmlns:w16="http://schemas.microsoft.com/office/word/2018/wordml" xmlns:w16sdtdh="http://schemas.microsoft.com/office/word/2020/wordml/sdtdatahash" xmlns:w16se="http://schemas.microsoft.com/office/word/2015/wordml/symex" xmlns:wpg="http://schemas.microsoft.com/office/word/2010/wordprocessingGroup" xmlns:wpi="http://schemas.microsoft.com/office/word/2010/wordprocessingInk" xmlns:wne="http://schemas.microsoft.com/office/word/2006/wordml" xmlns:wps="http://schemas.microsoft.com/office/word/2010/wordprocessingShape" mc:Ignorable="w14 w15 w16se w16cid w16 w16cex w16sdtdh wp14">
   <w:body>
     <w:p>
       <w:pPr>
@@ -80,25 +80,7 @@
           <w:color w:val="000000"/>
           <w:lang w:eastAsia="en-GB"/>
         </w:rPr>
-        <w:t xml:space="preserve"> are </w:t>
-      </w:r>
-      <w:proofErr w:type="gramStart"/>
-      <w:r>
-        <w:rPr>
-          <w:rFonts w:ascii="Calibri" w:eastAsia="Times New Roman" w:hAnsi="Calibri" w:cs="Calibri"/>
-          <w:color w:val="000000"/>
-          <w:lang w:eastAsia="en-GB"/>
-        </w:rPr>
-        <w:t>actually simplified</w:t>
-      </w:r>
-      <w:proofErr w:type="gramEnd"/>
-      <w:r>
-        <w:rPr>
-          <w:rFonts w:ascii="Calibri" w:eastAsia="Times New Roman" w:hAnsi="Calibri" w:cs="Calibri"/>
-          <w:color w:val="000000"/>
-          <w:lang w:eastAsia="en-GB"/>
-        </w:rPr>
-        <w:t>. This reduces complexity, allows to verify code independently from the rest of the system and sometimes it is even necessary to execute self</w:t>
+        <w:t xml:space="preserve"> are actually simplified. This reduces complexity, allows to verify code independently from the rest of the system and sometimes it is even necessary to execute self</w:t>
       </w:r>
       <w:r>
         <w:rPr>
@@ -657,25 +639,7 @@
           <w:color w:val="262D3D"/>
           <w:shd w:val="clear" w:color="auto" w:fill="FFFFFF"/>
         </w:rPr>
-        <w:t xml:space="preserve"> we’ll </w:t>
-      </w:r>
-      <w:proofErr w:type="gramStart"/>
-      <w:r>
-        <w:rPr>
-          <w:rFonts w:ascii="Georgia" w:hAnsi="Georgia"/>
-          <w:color w:val="262D3D"/>
-          <w:shd w:val="clear" w:color="auto" w:fill="FFFFFF"/>
-        </w:rPr>
-        <w:t>look into</w:t>
-      </w:r>
-      <w:proofErr w:type="gramEnd"/>
-      <w:r>
-        <w:rPr>
-          <w:rFonts w:ascii="Georgia" w:hAnsi="Georgia"/>
-          <w:color w:val="262D3D"/>
-          <w:shd w:val="clear" w:color="auto" w:fill="FFFFFF"/>
-        </w:rPr>
-        <w:t xml:space="preserve"> implementing</w:t>
+        <w:t xml:space="preserve"> we’ll look into implementing</w:t>
       </w:r>
       <w:r>
         <w:rPr>
@@ -1066,27 +1030,7 @@
           <w:sz w:val="21"/>
           <w:szCs w:val="21"/>
         </w:rPr>
-        <w:t xml:space="preserve">Name your snippet something like </w:t>
-      </w:r>
-      <w:proofErr w:type="gramStart"/>
-      <w:r>
-        <w:rPr>
-          <w:rFonts w:ascii="Segoe UI" w:hAnsi="Segoe UI" w:cs="Segoe UI"/>
-          <w:color w:val="24292E"/>
-          <w:sz w:val="21"/>
-          <w:szCs w:val="21"/>
-        </w:rPr>
-        <w:t>unittest.snippet</w:t>
-      </w:r>
-      <w:proofErr w:type="gramEnd"/>
-      <w:r>
-        <w:rPr>
-          <w:rFonts w:ascii="Segoe UI" w:hAnsi="Segoe UI" w:cs="Segoe UI"/>
-          <w:color w:val="24292E"/>
-          <w:sz w:val="21"/>
-          <w:szCs w:val="21"/>
-        </w:rPr>
-        <w:t>.</w:t>
+        <w:t>Name your snippet something like unittest.snippet.</w:t>
       </w:r>
     </w:p>
     <w:p>
@@ -1257,7 +1201,7 @@
           <w:sz w:val="21"/>
           <w:szCs w:val="21"/>
         </w:rPr>
-        <w:t xml:space="preserve">Add a </w:t>
+        <w:t xml:space="preserve">Open the Solution at </w:t>
       </w:r>
       <w:r>
         <w:rPr>
@@ -1266,7 +1210,7 @@
           <w:sz w:val="21"/>
           <w:szCs w:val="21"/>
         </w:rPr>
-        <w:t>Unit Test</w:t>
+        <w:t>\UnitTestingWorkshop\Lab#1 - Test Doubles\Before</w:t>
       </w:r>
       <w:r>
         <w:rPr>
@@ -1275,7 +1219,7 @@
           <w:sz w:val="21"/>
           <w:szCs w:val="21"/>
         </w:rPr>
-        <w:t xml:space="preserve"> Project </w:t>
+        <w:t>\</w:t>
       </w:r>
       <w:r>
         <w:rPr>
@@ -1284,43 +1228,7 @@
           <w:sz w:val="21"/>
           <w:szCs w:val="21"/>
         </w:rPr>
-        <w:t xml:space="preserve">by right clicking to the </w:t>
-      </w:r>
-      <w:r>
-        <w:rPr>
-          <w:rFonts w:ascii="Segoe UI" w:hAnsi="Segoe UI" w:cs="Segoe UI"/>
-          <w:color w:val="24292E"/>
-          <w:sz w:val="21"/>
-          <w:szCs w:val="21"/>
-        </w:rPr>
-        <w:t>TestDouble solution</w:t>
-      </w:r>
-      <w:r>
-        <w:rPr>
-          <w:rFonts w:ascii="Segoe UI" w:hAnsi="Segoe UI" w:cs="Segoe UI"/>
-          <w:color w:val="24292E"/>
-          <w:sz w:val="21"/>
-          <w:szCs w:val="21"/>
-        </w:rPr>
-        <w:t xml:space="preserve"> and choose from contextual menu add </w:t>
-      </w:r>
-      <w:r>
-        <w:rPr>
-          <w:rFonts w:ascii="Segoe UI" w:hAnsi="Segoe UI" w:cs="Segoe UI"/>
-          <w:color w:val="24292E"/>
-          <w:sz w:val="21"/>
-          <w:szCs w:val="21"/>
-        </w:rPr>
-        <w:t xml:space="preserve">-&gt; new </w:t>
-      </w:r>
-      <w:r>
-        <w:rPr>
-          <w:rFonts w:ascii="Segoe UI" w:hAnsi="Segoe UI" w:cs="Segoe UI"/>
-          <w:color w:val="24292E"/>
-          <w:sz w:val="21"/>
-          <w:szCs w:val="21"/>
-        </w:rPr>
-        <w:t>project</w:t>
+        <w:t>TestDoubles.sln</w:t>
       </w:r>
     </w:p>
     <w:p>
@@ -1344,7 +1252,112 @@
           <w:sz w:val="21"/>
           <w:szCs w:val="21"/>
         </w:rPr>
-        <w:t>Choose MS Test Project (.Net Core)</w:t>
+        <w:t xml:space="preserve">Add a </w:t>
+      </w:r>
+      <w:r>
+        <w:rPr>
+          <w:rFonts w:ascii="Segoe UI" w:hAnsi="Segoe UI" w:cs="Segoe UI"/>
+          <w:color w:val="24292E"/>
+          <w:sz w:val="21"/>
+          <w:szCs w:val="21"/>
+        </w:rPr>
+        <w:t>Unit Test</w:t>
+      </w:r>
+      <w:r>
+        <w:rPr>
+          <w:rFonts w:ascii="Segoe UI" w:hAnsi="Segoe UI" w:cs="Segoe UI"/>
+          <w:color w:val="24292E"/>
+          <w:sz w:val="21"/>
+          <w:szCs w:val="21"/>
+        </w:rPr>
+        <w:t xml:space="preserve"> Project </w:t>
+      </w:r>
+      <w:r>
+        <w:rPr>
+          <w:rFonts w:ascii="Segoe UI" w:hAnsi="Segoe UI" w:cs="Segoe UI"/>
+          <w:color w:val="24292E"/>
+          <w:sz w:val="21"/>
+          <w:szCs w:val="21"/>
+        </w:rPr>
+        <w:t xml:space="preserve">by right clicking to the </w:t>
+      </w:r>
+      <w:r>
+        <w:rPr>
+          <w:rFonts w:ascii="Segoe UI" w:hAnsi="Segoe UI" w:cs="Segoe UI"/>
+          <w:color w:val="24292E"/>
+          <w:sz w:val="21"/>
+          <w:szCs w:val="21"/>
+        </w:rPr>
+        <w:t>TestDouble solution</w:t>
+      </w:r>
+      <w:r>
+        <w:rPr>
+          <w:rFonts w:ascii="Segoe UI" w:hAnsi="Segoe UI" w:cs="Segoe UI"/>
+          <w:color w:val="24292E"/>
+          <w:sz w:val="21"/>
+          <w:szCs w:val="21"/>
+        </w:rPr>
+        <w:t xml:space="preserve"> and choose from contextual menu add </w:t>
+      </w:r>
+      <w:r>
+        <w:rPr>
+          <w:rFonts w:ascii="Segoe UI" w:hAnsi="Segoe UI" w:cs="Segoe UI"/>
+          <w:color w:val="24292E"/>
+          <w:sz w:val="21"/>
+          <w:szCs w:val="21"/>
+        </w:rPr>
+        <w:t xml:space="preserve">-&gt; new </w:t>
+      </w:r>
+      <w:r>
+        <w:rPr>
+          <w:rFonts w:ascii="Segoe UI" w:hAnsi="Segoe UI" w:cs="Segoe UI"/>
+          <w:color w:val="24292E"/>
+          <w:sz w:val="21"/>
+          <w:szCs w:val="21"/>
+        </w:rPr>
+        <w:t>project</w:t>
+      </w:r>
+    </w:p>
+    <w:p>
+      <w:pPr>
+        <w:pStyle w:val="ListParagraph"/>
+        <w:numPr>
+          <w:ilvl w:val="0"/>
+          <w:numId w:val="33"/>
+        </w:numPr>
+        <w:rPr>
+          <w:rFonts w:ascii="Segoe UI" w:hAnsi="Segoe UI" w:cs="Segoe UI"/>
+          <w:color w:val="24292E"/>
+          <w:sz w:val="21"/>
+          <w:szCs w:val="21"/>
+        </w:rPr>
+      </w:pPr>
+      <w:r>
+        <w:rPr>
+          <w:rFonts w:ascii="Segoe UI" w:hAnsi="Segoe UI" w:cs="Segoe UI"/>
+          <w:color w:val="24292E"/>
+          <w:sz w:val="21"/>
+          <w:szCs w:val="21"/>
+        </w:rPr>
+        <w:t xml:space="preserve">Choose MS Test Project (.Net </w:t>
+      </w:r>
+      <w:r>
+        <w:rPr>
+          <w:rFonts w:ascii="Segoe UI" w:hAnsi="Segoe UI" w:cs="Segoe UI"/>
+          <w:color w:val="24292E"/>
+          <w:sz w:val="21"/>
+          <w:szCs w:val="21"/>
+        </w:rPr>
+        <w:t>Framework</w:t>
+      </w:r>
+      <w:r>
+        <w:rPr>
+          <w:rFonts w:ascii="Segoe UI" w:hAnsi="Segoe UI" w:cs="Segoe UI"/>
+          <w:color w:val="24292E"/>
+          <w:sz w:val="21"/>
+          <w:szCs w:val="21"/>
+        </w:rPr>
+        <w:t>)</w:t>
       </w:r>
       <w:r>
         <w:rPr>
@@ -1529,6 +1542,7 @@
           <w:sz w:val="21"/>
           <w:szCs w:val="21"/>
         </w:rPr>
+        <w:lastRenderedPageBreak/>
         <w:t>Give your test</w:t>
       </w:r>
       <w:r>
@@ -1558,7 +1572,6 @@
         </w:rPr>
         <w:t xml:space="preserve">like </w:t>
       </w:r>
-      <w:proofErr w:type="spellStart"/>
       <w:r>
         <w:rPr>
           <w:rFonts w:ascii="Consolas" w:hAnsi="Consolas" w:cs="Consolas"/>
@@ -1568,7 +1581,6 @@
         </w:rPr>
         <w:t>TurOnDevices_FromAllDevices_OnlyOnlineShouldBeTurnedOn</w:t>
       </w:r>
-      <w:proofErr w:type="spellEnd"/>
       <w:r>
         <w:rPr>
           <w:rFonts w:ascii="Consolas" w:hAnsi="Consolas" w:cs="Consolas"/>
@@ -1600,7 +1612,6 @@
           <w:sz w:val="21"/>
           <w:szCs w:val="21"/>
         </w:rPr>
-        <w:lastRenderedPageBreak/>
         <w:t xml:space="preserve">Create a </w:t>
       </w:r>
       <w:r>
@@ -1750,7 +1761,6 @@
         </w:rPr>
         <w:t xml:space="preserve"> </w:t>
       </w:r>
-      <w:proofErr w:type="gramStart"/>
       <w:r>
         <w:rPr>
           <w:rFonts w:ascii="Consolas" w:hAnsi="Consolas" w:cs="Consolas"/>
@@ -1767,17 +1777,7 @@
           <w:sz w:val="19"/>
           <w:szCs w:val="19"/>
         </w:rPr>
-        <w:t xml:space="preserve"> :</w:t>
-      </w:r>
-      <w:proofErr w:type="gramEnd"/>
-      <w:r>
-        <w:rPr>
-          <w:rFonts w:ascii="Consolas" w:hAnsi="Consolas" w:cs="Consolas"/>
-          <w:color w:val="000000"/>
-          <w:sz w:val="19"/>
-          <w:szCs w:val="19"/>
-        </w:rPr>
-        <w:t xml:space="preserve"> </w:t>
+        <w:t xml:space="preserve"> : </w:t>
       </w:r>
       <w:r>
         <w:rPr>
@@ -1852,7 +1852,6 @@
         </w:rPr>
         <w:t xml:space="preserve"> </w:t>
       </w:r>
-      <w:proofErr w:type="spellStart"/>
       <w:r>
         <w:rPr>
           <w:rFonts w:ascii="Consolas" w:hAnsi="Consolas" w:cs="Consolas"/>
@@ -1862,7 +1861,6 @@
         </w:rPr>
         <w:t>IEnumerable</w:t>
       </w:r>
-      <w:proofErr w:type="spellEnd"/>
       <w:r>
         <w:rPr>
           <w:rFonts w:ascii="Consolas" w:hAnsi="Consolas" w:cs="Consolas"/>
@@ -1888,37 +1886,7 @@
           <w:sz w:val="19"/>
           <w:szCs w:val="19"/>
         </w:rPr>
-        <w:t xml:space="preserve">&gt; </w:t>
-      </w:r>
-      <w:proofErr w:type="spellStart"/>
-      <w:r>
-        <w:rPr>
-          <w:rFonts w:ascii="Consolas" w:hAnsi="Consolas" w:cs="Consolas"/>
-          <w:color w:val="000000"/>
-          <w:sz w:val="19"/>
-          <w:szCs w:val="19"/>
-        </w:rPr>
-        <w:t>AllDevices</w:t>
-      </w:r>
-      <w:proofErr w:type="spellEnd"/>
-      <w:r>
-        <w:rPr>
-          <w:rFonts w:ascii="Consolas" w:hAnsi="Consolas" w:cs="Consolas"/>
-          <w:color w:val="000000"/>
-          <w:sz w:val="19"/>
-          <w:szCs w:val="19"/>
-        </w:rPr>
-        <w:t xml:space="preserve"> </w:t>
-      </w:r>
-      <w:proofErr w:type="gramStart"/>
-      <w:r>
-        <w:rPr>
-          <w:rFonts w:ascii="Consolas" w:hAnsi="Consolas" w:cs="Consolas"/>
-          <w:color w:val="000000"/>
-          <w:sz w:val="19"/>
-          <w:szCs w:val="19"/>
-        </w:rPr>
-        <w:t xml:space="preserve">{ </w:t>
+        <w:t xml:space="preserve">&gt; AllDevices { </w:t>
       </w:r>
       <w:r>
         <w:rPr>
@@ -1929,7 +1897,6 @@
         </w:rPr>
         <w:t>get</w:t>
       </w:r>
-      <w:proofErr w:type="gramEnd"/>
       <w:r>
         <w:rPr>
           <w:rFonts w:ascii="Consolas" w:hAnsi="Consolas" w:cs="Consolas"/>
@@ -2025,9 +1992,8 @@
           <w:sz w:val="21"/>
           <w:szCs w:val="21"/>
         </w:rPr>
-        <w:t xml:space="preserve">the </w:t>
-      </w:r>
-      <w:proofErr w:type="gramStart"/>
+        <w:t>the TurnOn</w:t>
+      </w:r>
       <w:r>
         <w:rPr>
           <w:rFonts w:ascii="Segoe UI" w:hAnsi="Segoe UI" w:cs="Segoe UI"/>
@@ -2035,26 +2001,7 @@
           <w:sz w:val="21"/>
           <w:szCs w:val="21"/>
         </w:rPr>
-        <w:t>TurnOn</w:t>
-      </w:r>
-      <w:r>
-        <w:rPr>
-          <w:rFonts w:ascii="Segoe UI" w:hAnsi="Segoe UI" w:cs="Segoe UI"/>
-          <w:color w:val="24292E"/>
-          <w:sz w:val="21"/>
-          <w:szCs w:val="21"/>
-        </w:rPr>
-        <w:t>(</w:t>
-      </w:r>
-      <w:proofErr w:type="gramEnd"/>
-      <w:r>
-        <w:rPr>
-          <w:rFonts w:ascii="Segoe UI" w:hAnsi="Segoe UI" w:cs="Segoe UI"/>
-          <w:color w:val="24292E"/>
-          <w:sz w:val="21"/>
-          <w:szCs w:val="21"/>
-        </w:rPr>
-        <w:t>)</w:t>
+        <w:t>()</w:t>
       </w:r>
       <w:r>
         <w:rPr>
@@ -2205,8 +2152,6 @@
         </w:rPr>
         <w:t xml:space="preserve"> </w:t>
       </w:r>
-      <w:proofErr w:type="spellStart"/>
-      <w:proofErr w:type="gramStart"/>
       <w:r>
         <w:rPr>
           <w:rFonts w:ascii="Consolas" w:hAnsi="Consolas" w:cs="Consolas"/>
@@ -2216,38 +2161,15 @@
         </w:rPr>
         <w:t>DeviceController</w:t>
       </w:r>
-      <w:proofErr w:type="spellEnd"/>
-      <w:r>
-        <w:rPr>
-          <w:rFonts w:ascii="Consolas" w:hAnsi="Consolas" w:cs="Consolas"/>
-          <w:color w:val="000000"/>
-          <w:sz w:val="19"/>
-          <w:szCs w:val="19"/>
-        </w:rPr>
-        <w:t>(</w:t>
-      </w:r>
-      <w:proofErr w:type="spellStart"/>
-      <w:proofErr w:type="gramEnd"/>
-      <w:r>
-        <w:rPr>
-          <w:rFonts w:ascii="Consolas" w:hAnsi="Consolas" w:cs="Consolas"/>
-          <w:color w:val="000000"/>
-          <w:sz w:val="19"/>
-          <w:szCs w:val="19"/>
-        </w:rPr>
-        <w:t>fakeDeviceRepository</w:t>
-      </w:r>
-      <w:proofErr w:type="spellEnd"/>
-      <w:r>
-        <w:rPr>
-          <w:rFonts w:ascii="Consolas" w:hAnsi="Consolas" w:cs="Consolas"/>
-          <w:color w:val="000000"/>
-          <w:sz w:val="19"/>
-          <w:szCs w:val="19"/>
-        </w:rPr>
-        <w:t xml:space="preserve">, </w:t>
-      </w:r>
-      <w:proofErr w:type="spellStart"/>
+      <w:r>
+        <w:rPr>
+          <w:rFonts w:ascii="Consolas" w:hAnsi="Consolas" w:cs="Consolas"/>
+          <w:color w:val="000000"/>
+          <w:sz w:val="19"/>
+          <w:szCs w:val="19"/>
+        </w:rPr>
+        <w:t xml:space="preserve">(fakeDeviceRepository, </w:t>
+      </w:r>
       <w:r>
         <w:rPr>
           <w:rFonts w:ascii="Consolas" w:hAnsi="Consolas" w:cs="Consolas"/>
@@ -2275,7 +2197,6 @@
         </w:rPr>
         <w:t>null</w:t>
       </w:r>
-      <w:proofErr w:type="spellEnd"/>
       <w:r>
         <w:rPr>
           <w:rFonts w:ascii="Consolas" w:hAnsi="Consolas" w:cs="Consolas"/>
@@ -2561,27 +2482,7 @@
           <w:sz w:val="19"/>
           <w:szCs w:val="19"/>
         </w:rPr>
-        <w:t xml:space="preserve"> GetTimeOfDay_For6AM_</w:t>
-      </w:r>
-      <w:proofErr w:type="gramStart"/>
-      <w:r>
-        <w:rPr>
-          <w:rFonts w:ascii="Consolas" w:hAnsi="Consolas" w:cs="Consolas"/>
-          <w:color w:val="000000"/>
-          <w:sz w:val="19"/>
-          <w:szCs w:val="19"/>
-        </w:rPr>
-        <w:t>ReturnsMorning(</w:t>
-      </w:r>
-      <w:proofErr w:type="gramEnd"/>
-      <w:r>
-        <w:rPr>
-          <w:rFonts w:ascii="Consolas" w:hAnsi="Consolas" w:cs="Consolas"/>
-          <w:color w:val="000000"/>
-          <w:sz w:val="19"/>
-          <w:szCs w:val="19"/>
-        </w:rPr>
-        <w:t>)</w:t>
+        <w:t xml:space="preserve"> GetTimeOfDay_For6AM_ReturnsMorning()</w:t>
       </w:r>
     </w:p>
     <w:p>
@@ -2680,19 +2581,8 @@
           <w:sz w:val="19"/>
           <w:szCs w:val="19"/>
         </w:rPr>
-        <w:t xml:space="preserve"> </w:t>
-      </w:r>
-      <w:proofErr w:type="gramStart"/>
-      <w:r>
-        <w:rPr>
-          <w:rFonts w:ascii="Consolas" w:hAnsi="Consolas" w:cs="Consolas"/>
-          <w:color w:val="000000"/>
-          <w:sz w:val="19"/>
-          <w:szCs w:val="19"/>
-        </w:rPr>
-        <w:t>Device(</w:t>
-      </w:r>
-      <w:proofErr w:type="gramEnd"/>
+        <w:t xml:space="preserve"> Device(</w:t>
+      </w:r>
       <w:r>
         <w:rPr>
           <w:rFonts w:ascii="Consolas" w:hAnsi="Consolas" w:cs="Consolas"/>
@@ -2718,27 +2608,7 @@
           <w:sz w:val="19"/>
           <w:szCs w:val="19"/>
         </w:rPr>
-        <w:t>"</w:t>
-      </w:r>
-      <w:proofErr w:type="spellStart"/>
-      <w:r>
-        <w:rPr>
-          <w:rFonts w:ascii="Consolas" w:hAnsi="Consolas" w:cs="Consolas"/>
-          <w:color w:val="A31515"/>
-          <w:sz w:val="19"/>
-          <w:szCs w:val="19"/>
-        </w:rPr>
-        <w:t>MyTV</w:t>
-      </w:r>
-      <w:proofErr w:type="spellEnd"/>
-      <w:r>
-        <w:rPr>
-          <w:rFonts w:ascii="Consolas" w:hAnsi="Consolas" w:cs="Consolas"/>
-          <w:color w:val="A31515"/>
-          <w:sz w:val="19"/>
-          <w:szCs w:val="19"/>
-        </w:rPr>
-        <w:t>"</w:t>
+        <w:t>"MyTV"</w:t>
       </w:r>
       <w:r>
         <w:rPr>
@@ -2876,29 +2746,7 @@
           <w:sz w:val="19"/>
           <w:szCs w:val="19"/>
         </w:rPr>
-        <w:t xml:space="preserve"> = </w:t>
-      </w:r>
-      <w:proofErr w:type="spellStart"/>
-      <w:proofErr w:type="gramStart"/>
-      <w:r>
-        <w:rPr>
-          <w:rFonts w:ascii="Consolas" w:hAnsi="Consolas" w:cs="Consolas"/>
-          <w:color w:val="000000"/>
-          <w:sz w:val="19"/>
-          <w:szCs w:val="19"/>
-        </w:rPr>
-        <w:t>sut.GetTimeOfDay</w:t>
-      </w:r>
-      <w:proofErr w:type="spellEnd"/>
-      <w:proofErr w:type="gramEnd"/>
-      <w:r>
-        <w:rPr>
-          <w:rFonts w:ascii="Consolas" w:hAnsi="Consolas" w:cs="Consolas"/>
-          <w:color w:val="000000"/>
-          <w:sz w:val="19"/>
-          <w:szCs w:val="19"/>
-        </w:rPr>
-        <w:t>(</w:t>
+        <w:t xml:space="preserve"> = sut.GetTimeOfDay(</w:t>
       </w:r>
       <w:r>
         <w:rPr>
@@ -2916,27 +2764,7 @@
           <w:sz w:val="19"/>
           <w:szCs w:val="19"/>
         </w:rPr>
-        <w:t xml:space="preserve"> </w:t>
-      </w:r>
-      <w:proofErr w:type="spellStart"/>
-      <w:r>
-        <w:rPr>
-          <w:rFonts w:ascii="Consolas" w:hAnsi="Consolas" w:cs="Consolas"/>
-          <w:color w:val="000000"/>
-          <w:sz w:val="19"/>
-          <w:szCs w:val="19"/>
-        </w:rPr>
-        <w:t>DateTime</w:t>
-      </w:r>
-      <w:proofErr w:type="spellEnd"/>
-      <w:r>
-        <w:rPr>
-          <w:rFonts w:ascii="Consolas" w:hAnsi="Consolas" w:cs="Consolas"/>
-          <w:color w:val="000000"/>
-          <w:sz w:val="19"/>
-          <w:szCs w:val="19"/>
-        </w:rPr>
-        <w:t>(2019, 08, 06, 06, 00, 00));</w:t>
+        <w:t xml:space="preserve"> DateTime(2019, 08, 06, 06, 00, 00));</w:t>
       </w:r>
     </w:p>
     <w:p>
@@ -3011,47 +2839,7 @@
           <w:sz w:val="19"/>
           <w:szCs w:val="19"/>
         </w:rPr>
-        <w:t xml:space="preserve">       </w:t>
-      </w:r>
-      <w:proofErr w:type="spellStart"/>
-      <w:r>
-        <w:rPr>
-          <w:rFonts w:ascii="Consolas" w:hAnsi="Consolas" w:cs="Consolas"/>
-          <w:color w:val="000000"/>
-          <w:sz w:val="19"/>
-          <w:szCs w:val="19"/>
-        </w:rPr>
-        <w:t>Assert.AreEqual</w:t>
-      </w:r>
-      <w:proofErr w:type="spellEnd"/>
-      <w:r>
-        <w:rPr>
-          <w:rFonts w:ascii="Consolas" w:hAnsi="Consolas" w:cs="Consolas"/>
-          <w:color w:val="000000"/>
-          <w:sz w:val="19"/>
-          <w:szCs w:val="19"/>
-        </w:rPr>
-        <w:t>(</w:t>
-      </w:r>
-      <w:proofErr w:type="spellStart"/>
-      <w:r>
-        <w:rPr>
-          <w:rFonts w:ascii="Consolas" w:hAnsi="Consolas" w:cs="Consolas"/>
-          <w:color w:val="000000"/>
-          <w:sz w:val="19"/>
-          <w:szCs w:val="19"/>
-        </w:rPr>
-        <w:t>TimeOfDay.Morning</w:t>
-      </w:r>
-      <w:proofErr w:type="spellEnd"/>
-      <w:r>
-        <w:rPr>
-          <w:rFonts w:ascii="Consolas" w:hAnsi="Consolas" w:cs="Consolas"/>
-          <w:color w:val="000000"/>
-          <w:sz w:val="19"/>
-          <w:szCs w:val="19"/>
-        </w:rPr>
-        <w:t xml:space="preserve">, </w:t>
+        <w:t xml:space="preserve">       Assert.AreEqual(TimeOfDay.Morning, </w:t>
       </w:r>
       <w:r>
         <w:rPr>
@@ -3225,7 +3013,6 @@
         </w:rPr>
         <w:t>[</w:t>
       </w:r>
-      <w:proofErr w:type="gramStart"/>
       <w:r>
         <w:rPr>
           <w:rFonts w:ascii="Consolas" w:hAnsi="Consolas" w:cs="Consolas"/>
@@ -3244,7 +3031,6 @@
         </w:rPr>
         <w:t>(</w:t>
       </w:r>
-      <w:proofErr w:type="gramEnd"/>
       <w:r>
         <w:rPr>
           <w:rFonts w:ascii="Consolas" w:hAnsi="Consolas" w:cs="Consolas"/>
@@ -3318,9 +3104,9 @@
           <w:sz w:val="19"/>
           <w:szCs w:val="19"/>
         </w:rPr>
+        <w:lastRenderedPageBreak/>
         <w:t>[</w:t>
       </w:r>
-      <w:proofErr w:type="gramStart"/>
       <w:r>
         <w:rPr>
           <w:rFonts w:ascii="Consolas" w:hAnsi="Consolas" w:cs="Consolas"/>
@@ -3337,17 +3123,7 @@
           <w:sz w:val="19"/>
           <w:szCs w:val="19"/>
         </w:rPr>
-        <w:t>(</w:t>
-      </w:r>
-      <w:proofErr w:type="gramEnd"/>
-      <w:r>
-        <w:rPr>
-          <w:rFonts w:ascii="Consolas" w:hAnsi="Consolas" w:cs="Consolas"/>
-          <w:color w:val="000000"/>
-          <w:sz w:val="19"/>
-          <w:szCs w:val="19"/>
-        </w:rPr>
-        <w:t>6,</w:t>
+        <w:t>(6,</w:t>
       </w:r>
       <w:r>
         <w:rPr>
@@ -3436,25 +3212,14 @@
         </w:rPr>
         <w:t xml:space="preserve"> </w:t>
       </w:r>
-      <w:proofErr w:type="spellStart"/>
-      <w:r>
-        <w:rPr>
-          <w:rFonts w:ascii="Consolas" w:hAnsi="Consolas" w:cs="Consolas"/>
-          <w:color w:val="000000"/>
-          <w:sz w:val="19"/>
-          <w:szCs w:val="19"/>
-        </w:rPr>
-        <w:t>GetTimeOfDay_ForDateTime_</w:t>
-      </w:r>
-      <w:proofErr w:type="gramStart"/>
-      <w:r>
-        <w:rPr>
-          <w:rFonts w:ascii="Consolas" w:hAnsi="Consolas" w:cs="Consolas"/>
-          <w:color w:val="000000"/>
-          <w:sz w:val="19"/>
-          <w:szCs w:val="19"/>
-        </w:rPr>
-        <w:t>Returns</w:t>
+      <w:r>
+        <w:rPr>
+          <w:rFonts w:ascii="Consolas" w:hAnsi="Consolas" w:cs="Consolas"/>
+          <w:color w:val="000000"/>
+          <w:sz w:val="19"/>
+          <w:szCs w:val="19"/>
+        </w:rPr>
+        <w:t>GetTimeOfDay_ForDateTime_Returns</w:t>
       </w:r>
       <w:r>
         <w:rPr>
@@ -3472,19 +3237,8 @@
           <w:sz w:val="19"/>
           <w:szCs w:val="19"/>
         </w:rPr>
-        <w:t>OfDay</w:t>
-      </w:r>
-      <w:proofErr w:type="spellEnd"/>
-      <w:r>
-        <w:rPr>
-          <w:rFonts w:ascii="Consolas" w:hAnsi="Consolas" w:cs="Consolas"/>
-          <w:color w:val="000000"/>
-          <w:sz w:val="19"/>
-          <w:szCs w:val="19"/>
-        </w:rPr>
-        <w:t>(</w:t>
-      </w:r>
-      <w:proofErr w:type="gramEnd"/>
+        <w:t>OfDay(</w:t>
+      </w:r>
       <w:r>
         <w:rPr>
           <w:rFonts w:ascii="Consolas" w:hAnsi="Consolas" w:cs="Consolas"/>
@@ -3503,7 +3257,6 @@
         </w:rPr>
         <w:t xml:space="preserve"> </w:t>
       </w:r>
-      <w:proofErr w:type="spellStart"/>
       <w:r>
         <w:rPr>
           <w:rFonts w:ascii="Consolas" w:hAnsi="Consolas" w:cs="Consolas"/>
@@ -3531,7 +3284,6 @@
         </w:rPr>
         <w:t>TimeOfDay</w:t>
       </w:r>
-      <w:proofErr w:type="spellEnd"/>
       <w:r>
         <w:rPr>
           <w:rFonts w:ascii="Consolas" w:hAnsi="Consolas" w:cs="Consolas"/>
@@ -3574,7 +3326,6 @@
           <w:sz w:val="19"/>
           <w:szCs w:val="19"/>
         </w:rPr>
-        <w:lastRenderedPageBreak/>
         <w:t xml:space="preserve">        </w:t>
       </w:r>
     </w:p>
@@ -3791,39 +3542,7 @@
           <w:rFonts w:ascii="Helvetica" w:hAnsi="Helvetica" w:cs="Helvetica"/>
           <w:color w:val="000000"/>
         </w:rPr>
-        <w:t xml:space="preserve">We are going to install </w:t>
-      </w:r>
-      <w:proofErr w:type="spellStart"/>
-      <w:r>
-        <w:rPr>
-          <w:rFonts w:ascii="Helvetica" w:hAnsi="Helvetica" w:cs="Helvetica"/>
-          <w:color w:val="000000"/>
-        </w:rPr>
-        <w:t>NSubstitute</w:t>
-      </w:r>
-      <w:proofErr w:type="spellEnd"/>
-      <w:r>
-        <w:rPr>
-          <w:rFonts w:ascii="Helvetica" w:hAnsi="Helvetica" w:cs="Helvetica"/>
-          <w:color w:val="000000"/>
-        </w:rPr>
-        <w:t xml:space="preserve"> using </w:t>
-      </w:r>
-      <w:proofErr w:type="spellStart"/>
-      <w:r>
-        <w:rPr>
-          <w:rFonts w:ascii="Helvetica" w:hAnsi="Helvetica" w:cs="Helvetica"/>
-          <w:color w:val="000000"/>
-        </w:rPr>
-        <w:t>Nuget</w:t>
-      </w:r>
-      <w:proofErr w:type="spellEnd"/>
-      <w:r>
-        <w:rPr>
-          <w:rFonts w:ascii="Helvetica" w:hAnsi="Helvetica" w:cs="Helvetica"/>
-          <w:color w:val="000000"/>
-        </w:rPr>
-        <w:t xml:space="preserve"> which a well know package management</w:t>
+        <w:t>We are going to install NSubstitute using Nuget which a well know package management</w:t>
       </w:r>
     </w:p>
     <w:p>
@@ -3925,6 +3644,7 @@
         <w:rPr>
           <w:noProof/>
         </w:rPr>
+        <w:lastRenderedPageBreak/>
         <w:drawing>
           <wp:inline distT="0" distB="0" distL="0" distR="0" wp14:anchorId="6BCA9F63" wp14:editId="328250B2">
             <wp:extent cx="2971800" cy="1720295"/>
@@ -3967,7 +3687,6 @@
         <w:pStyle w:val="Heading4"/>
       </w:pPr>
       <w:r>
-        <w:lastRenderedPageBreak/>
         <w:t xml:space="preserve">Tasks </w:t>
       </w:r>
       <w:r>
@@ -4088,7 +3807,6 @@
         </w:rPr>
         <w:t>[</w:t>
       </w:r>
-      <w:proofErr w:type="spellStart"/>
       <w:r>
         <w:rPr>
           <w:rFonts w:ascii="Consolas" w:hAnsi="Consolas" w:cs="Consolas"/>
@@ -4098,7 +3816,6 @@
         </w:rPr>
         <w:t>TestMethod</w:t>
       </w:r>
-      <w:proofErr w:type="spellEnd"/>
       <w:r>
         <w:rPr>
           <w:rFonts w:ascii="Consolas" w:hAnsi="Consolas" w:cs="Consolas"/>
@@ -4154,27 +3871,7 @@
           <w:sz w:val="19"/>
           <w:szCs w:val="19"/>
         </w:rPr>
-        <w:t xml:space="preserve"> UpdateFirmWare_FetchLatestFirmware_</w:t>
-      </w:r>
-      <w:proofErr w:type="gramStart"/>
-      <w:r>
-        <w:rPr>
-          <w:rFonts w:ascii="Consolas" w:hAnsi="Consolas" w:cs="Consolas"/>
-          <w:color w:val="000000"/>
-          <w:sz w:val="19"/>
-          <w:szCs w:val="19"/>
-        </w:rPr>
-        <w:t>ApplyToDevice(</w:t>
-      </w:r>
-      <w:proofErr w:type="gramEnd"/>
-      <w:r>
-        <w:rPr>
-          <w:rFonts w:ascii="Consolas" w:hAnsi="Consolas" w:cs="Consolas"/>
-          <w:color w:val="000000"/>
-          <w:sz w:val="19"/>
-          <w:szCs w:val="19"/>
-        </w:rPr>
-        <w:t>)</w:t>
+        <w:t xml:space="preserve"> UpdateFirmWare_FetchLatestFirmware_ApplyToDevice()</w:t>
       </w:r>
     </w:p>
     <w:p>
@@ -4246,45 +3943,17 @@
           <w:sz w:val="19"/>
           <w:szCs w:val="19"/>
         </w:rPr>
-        <w:t xml:space="preserve">   </w:t>
-      </w:r>
-      <w:r>
-        <w:rPr>
-          <w:rFonts w:ascii="Consolas" w:hAnsi="Consolas" w:cs="Consolas"/>
-          <w:color w:val="0000FF"/>
-          <w:sz w:val="19"/>
-          <w:szCs w:val="19"/>
-        </w:rPr>
-        <w:t>var</w:t>
-      </w:r>
-      <w:r>
-        <w:rPr>
-          <w:rFonts w:ascii="Consolas" w:hAnsi="Consolas" w:cs="Consolas"/>
-          <w:color w:val="000000"/>
-          <w:sz w:val="19"/>
-          <w:szCs w:val="19"/>
-        </w:rPr>
-        <w:t xml:space="preserve"> </w:t>
-      </w:r>
-      <w:r>
-        <w:rPr>
-          <w:rFonts w:ascii="Consolas" w:hAnsi="Consolas" w:cs="Consolas"/>
-          <w:color w:val="000000"/>
-          <w:sz w:val="19"/>
-          <w:szCs w:val="19"/>
-        </w:rPr>
-        <w:t>fetcher</w:t>
-      </w:r>
-      <w:r>
-        <w:rPr>
-          <w:rFonts w:ascii="Consolas" w:hAnsi="Consolas" w:cs="Consolas"/>
-          <w:color w:val="000000"/>
-          <w:sz w:val="19"/>
-          <w:szCs w:val="19"/>
-        </w:rPr>
-        <w:t xml:space="preserve"> = </w:t>
-      </w:r>
-      <w:proofErr w:type="spellStart"/>
+        <w:t xml:space="preserve">   var</w:t>
+      </w:r>
+      <w:r>
+        <w:rPr>
+          <w:rFonts w:ascii="Consolas" w:hAnsi="Consolas" w:cs="Consolas"/>
+          <w:color w:val="000000"/>
+          <w:sz w:val="19"/>
+          <w:szCs w:val="19"/>
+        </w:rPr>
+        <w:t xml:space="preserve"> fetcher = </w:t>
+      </w:r>
       <w:r>
         <w:rPr>
           <w:rFonts w:ascii="Consolas" w:hAnsi="Consolas" w:cs="Consolas"/>
@@ -4301,48 +3970,7 @@
           <w:sz w:val="19"/>
           <w:szCs w:val="19"/>
         </w:rPr>
-        <w:t>.For</w:t>
-      </w:r>
-      <w:proofErr w:type="spellEnd"/>
-      <w:r>
-        <w:rPr>
-          <w:rFonts w:ascii="Consolas" w:hAnsi="Consolas" w:cs="Consolas"/>
-          <w:color w:val="000000"/>
-          <w:sz w:val="19"/>
-          <w:szCs w:val="19"/>
-        </w:rPr>
-        <w:t>&lt;</w:t>
-      </w:r>
-      <w:proofErr w:type="spellStart"/>
-      <w:r>
-        <w:rPr>
-          <w:rFonts w:ascii="Consolas" w:hAnsi="Consolas" w:cs="Consolas"/>
-          <w:color w:val="000000"/>
-          <w:sz w:val="19"/>
-          <w:szCs w:val="19"/>
-        </w:rPr>
-        <w:t>IDeviceFirmwareFetcher</w:t>
-      </w:r>
-      <w:proofErr w:type="spellEnd"/>
-      <w:proofErr w:type="gramStart"/>
-      <w:r>
-        <w:rPr>
-          <w:rFonts w:ascii="Consolas" w:hAnsi="Consolas" w:cs="Consolas"/>
-          <w:color w:val="000000"/>
-          <w:sz w:val="19"/>
-          <w:szCs w:val="19"/>
-        </w:rPr>
-        <w:t>&gt;(</w:t>
-      </w:r>
-      <w:proofErr w:type="gramEnd"/>
-      <w:r>
-        <w:rPr>
-          <w:rFonts w:ascii="Consolas" w:hAnsi="Consolas" w:cs="Consolas"/>
-          <w:color w:val="000000"/>
-          <w:sz w:val="19"/>
-          <w:szCs w:val="19"/>
-        </w:rPr>
-        <w:t>);</w:t>
+        <w:t>.For&lt;IDeviceFirmwareFetcher&gt;();</w:t>
       </w:r>
     </w:p>
     <w:p>
@@ -4363,45 +3991,17 @@
           <w:sz w:val="19"/>
           <w:szCs w:val="19"/>
         </w:rPr>
-        <w:t xml:space="preserve">   </w:t>
-      </w:r>
-      <w:r>
-        <w:rPr>
-          <w:rFonts w:ascii="Consolas" w:hAnsi="Consolas" w:cs="Consolas"/>
-          <w:color w:val="0000FF"/>
-          <w:sz w:val="19"/>
-          <w:szCs w:val="19"/>
-        </w:rPr>
-        <w:t>var</w:t>
-      </w:r>
-      <w:r>
-        <w:rPr>
-          <w:rFonts w:ascii="Consolas" w:hAnsi="Consolas" w:cs="Consolas"/>
-          <w:color w:val="000000"/>
-          <w:sz w:val="19"/>
-          <w:szCs w:val="19"/>
-        </w:rPr>
-        <w:t xml:space="preserve"> </w:t>
-      </w:r>
-      <w:r>
-        <w:rPr>
-          <w:rFonts w:ascii="Consolas" w:hAnsi="Consolas" w:cs="Consolas"/>
-          <w:color w:val="000000"/>
-          <w:sz w:val="19"/>
-          <w:szCs w:val="19"/>
-        </w:rPr>
-        <w:t>repo</w:t>
-      </w:r>
-      <w:r>
-        <w:rPr>
-          <w:rFonts w:ascii="Consolas" w:hAnsi="Consolas" w:cs="Consolas"/>
-          <w:color w:val="000000"/>
-          <w:sz w:val="19"/>
-          <w:szCs w:val="19"/>
-        </w:rPr>
-        <w:t xml:space="preserve"> = </w:t>
-      </w:r>
-      <w:proofErr w:type="spellStart"/>
+        <w:t xml:space="preserve">   var</w:t>
+      </w:r>
+      <w:r>
+        <w:rPr>
+          <w:rFonts w:ascii="Consolas" w:hAnsi="Consolas" w:cs="Consolas"/>
+          <w:color w:val="000000"/>
+          <w:sz w:val="19"/>
+          <w:szCs w:val="19"/>
+        </w:rPr>
+        <w:t xml:space="preserve"> repo = </w:t>
+      </w:r>
       <w:r>
         <w:rPr>
           <w:rFonts w:ascii="Consolas" w:hAnsi="Consolas" w:cs="Consolas"/>
@@ -4418,48 +4018,7 @@
           <w:sz w:val="19"/>
           <w:szCs w:val="19"/>
         </w:rPr>
-        <w:t>.For</w:t>
-      </w:r>
-      <w:proofErr w:type="spellEnd"/>
-      <w:r>
-        <w:rPr>
-          <w:rFonts w:ascii="Consolas" w:hAnsi="Consolas" w:cs="Consolas"/>
-          <w:color w:val="000000"/>
-          <w:sz w:val="19"/>
-          <w:szCs w:val="19"/>
-        </w:rPr>
-        <w:t>&lt;</w:t>
-      </w:r>
-      <w:proofErr w:type="spellStart"/>
-      <w:r>
-        <w:rPr>
-          <w:rFonts w:ascii="Consolas" w:hAnsi="Consolas" w:cs="Consolas"/>
-          <w:color w:val="000000"/>
-          <w:sz w:val="19"/>
-          <w:szCs w:val="19"/>
-        </w:rPr>
-        <w:t>IDeviceRepository</w:t>
-      </w:r>
-      <w:proofErr w:type="spellEnd"/>
-      <w:proofErr w:type="gramStart"/>
-      <w:r>
-        <w:rPr>
-          <w:rFonts w:ascii="Consolas" w:hAnsi="Consolas" w:cs="Consolas"/>
-          <w:color w:val="000000"/>
-          <w:sz w:val="19"/>
-          <w:szCs w:val="19"/>
-        </w:rPr>
-        <w:t>&gt;(</w:t>
-      </w:r>
-      <w:proofErr w:type="gramEnd"/>
-      <w:r>
-        <w:rPr>
-          <w:rFonts w:ascii="Consolas" w:hAnsi="Consolas" w:cs="Consolas"/>
-          <w:color w:val="000000"/>
-          <w:sz w:val="19"/>
-          <w:szCs w:val="19"/>
-        </w:rPr>
-        <w:t>);</w:t>
+        <w:t>.For&lt;IDeviceRepository&gt;();</w:t>
       </w:r>
     </w:p>
     <w:p>
@@ -4480,7 +4039,16 @@
           <w:sz w:val="19"/>
           <w:szCs w:val="19"/>
         </w:rPr>
-        <w:t xml:space="preserve">   </w:t>
+        <w:t xml:space="preserve">   var</w:t>
+      </w:r>
+      <w:r>
+        <w:rPr>
+          <w:rFonts w:ascii="Consolas" w:hAnsi="Consolas" w:cs="Consolas"/>
+          <w:color w:val="000000"/>
+          <w:sz w:val="19"/>
+          <w:szCs w:val="19"/>
+        </w:rPr>
+        <w:t xml:space="preserve"> device = </w:t>
       </w:r>
       <w:r>
         <w:rPr>
@@ -4489,24 +4057,6 @@
           <w:sz w:val="19"/>
           <w:szCs w:val="19"/>
         </w:rPr>
-        <w:t>var</w:t>
-      </w:r>
-      <w:r>
-        <w:rPr>
-          <w:rFonts w:ascii="Consolas" w:hAnsi="Consolas" w:cs="Consolas"/>
-          <w:color w:val="000000"/>
-          <w:sz w:val="19"/>
-          <w:szCs w:val="19"/>
-        </w:rPr>
-        <w:t xml:space="preserve"> device = </w:t>
-      </w:r>
-      <w:r>
-        <w:rPr>
-          <w:rFonts w:ascii="Consolas" w:hAnsi="Consolas" w:cs="Consolas"/>
-          <w:color w:val="0000FF"/>
-          <w:sz w:val="19"/>
-          <w:szCs w:val="19"/>
-        </w:rPr>
         <w:t>new</w:t>
       </w:r>
       <w:r>
@@ -4518,8 +4068,6 @@
         </w:rPr>
         <w:t xml:space="preserve"> </w:t>
       </w:r>
-      <w:proofErr w:type="spellStart"/>
-      <w:proofErr w:type="gramStart"/>
       <w:r>
         <w:rPr>
           <w:rFonts w:ascii="Consolas" w:hAnsi="Consolas" w:cs="Consolas"/>
@@ -4529,7 +4077,6 @@
         </w:rPr>
         <w:t>StubDevice</w:t>
       </w:r>
-      <w:proofErr w:type="spellEnd"/>
       <w:r>
         <w:rPr>
           <w:rFonts w:ascii="Consolas" w:hAnsi="Consolas" w:cs="Consolas"/>
@@ -4539,7 +4086,6 @@
         </w:rPr>
         <w:t>(</w:t>
       </w:r>
-      <w:proofErr w:type="gramEnd"/>
       <w:r>
         <w:rPr>
           <w:rFonts w:ascii="Consolas" w:hAnsi="Consolas" w:cs="Consolas"/>
@@ -4547,27 +4093,7 @@
           <w:sz w:val="19"/>
           <w:szCs w:val="19"/>
         </w:rPr>
-        <w:t>"</w:t>
-      </w:r>
-      <w:proofErr w:type="spellStart"/>
-      <w:r>
-        <w:rPr>
-          <w:rFonts w:ascii="Consolas" w:hAnsi="Consolas" w:cs="Consolas"/>
-          <w:color w:val="A31515"/>
-          <w:sz w:val="19"/>
-          <w:szCs w:val="19"/>
-        </w:rPr>
-        <w:t>MyDevice</w:t>
-      </w:r>
-      <w:proofErr w:type="spellEnd"/>
-      <w:r>
-        <w:rPr>
-          <w:rFonts w:ascii="Consolas" w:hAnsi="Consolas" w:cs="Consolas"/>
-          <w:color w:val="A31515"/>
-          <w:sz w:val="19"/>
-          <w:szCs w:val="19"/>
-        </w:rPr>
-        <w:t>"</w:t>
+        <w:t>"MyDevice"</w:t>
       </w:r>
       <w:r>
         <w:rPr>
@@ -4636,38 +4162,7 @@
           <w:sz w:val="19"/>
           <w:szCs w:val="19"/>
         </w:rPr>
-        <w:t xml:space="preserve">   </w:t>
-      </w:r>
-      <w:proofErr w:type="spellStart"/>
-      <w:proofErr w:type="gramStart"/>
-      <w:r>
-        <w:rPr>
-          <w:rFonts w:ascii="Consolas" w:hAnsi="Consolas" w:cs="Consolas"/>
-          <w:color w:val="000000"/>
-          <w:sz w:val="19"/>
-          <w:szCs w:val="19"/>
-        </w:rPr>
-        <w:t>repo</w:t>
-      </w:r>
-      <w:r>
-        <w:rPr>
-          <w:rFonts w:ascii="Consolas" w:hAnsi="Consolas" w:cs="Consolas"/>
-          <w:color w:val="000000"/>
-          <w:sz w:val="19"/>
-          <w:szCs w:val="19"/>
-        </w:rPr>
-        <w:t>.AllDevices.Returns</w:t>
-      </w:r>
-      <w:proofErr w:type="spellEnd"/>
-      <w:proofErr w:type="gramEnd"/>
-      <w:r>
-        <w:rPr>
-          <w:rFonts w:ascii="Consolas" w:hAnsi="Consolas" w:cs="Consolas"/>
-          <w:color w:val="000000"/>
-          <w:sz w:val="19"/>
-          <w:szCs w:val="19"/>
-        </w:rPr>
-        <w:t>(</w:t>
+        <w:t xml:space="preserve">   repo.AllDevices.Returns(</w:t>
       </w:r>
       <w:r>
         <w:rPr>
@@ -4744,8 +4239,6 @@
         </w:rPr>
         <w:t xml:space="preserve"> </w:t>
       </w:r>
-      <w:proofErr w:type="spellStart"/>
-      <w:proofErr w:type="gramStart"/>
       <w:r>
         <w:rPr>
           <w:rFonts w:ascii="Consolas" w:hAnsi="Consolas" w:cs="Consolas"/>
@@ -4755,43 +4248,14 @@
         </w:rPr>
         <w:t>DeviceController</w:t>
       </w:r>
-      <w:proofErr w:type="spellEnd"/>
-      <w:r>
-        <w:rPr>
-          <w:rFonts w:ascii="Consolas" w:hAnsi="Consolas" w:cs="Consolas"/>
-          <w:color w:val="000000"/>
-          <w:sz w:val="19"/>
-          <w:szCs w:val="19"/>
-        </w:rPr>
-        <w:t>(</w:t>
-      </w:r>
-      <w:proofErr w:type="gramEnd"/>
-      <w:r>
-        <w:rPr>
-          <w:rFonts w:ascii="Consolas" w:hAnsi="Consolas" w:cs="Consolas"/>
-          <w:color w:val="000000"/>
-          <w:sz w:val="19"/>
-          <w:szCs w:val="19"/>
-        </w:rPr>
-        <w:t xml:space="preserve">repo, </w:t>
-      </w:r>
-      <w:r>
-        <w:rPr>
-          <w:rFonts w:ascii="Consolas" w:hAnsi="Consolas" w:cs="Consolas"/>
-          <w:color w:val="000000"/>
-          <w:sz w:val="19"/>
-          <w:szCs w:val="19"/>
-        </w:rPr>
-        <w:t>fetcher</w:t>
-      </w:r>
-      <w:r>
-        <w:rPr>
-          <w:rFonts w:ascii="Consolas" w:hAnsi="Consolas" w:cs="Consolas"/>
-          <w:color w:val="000000"/>
-          <w:sz w:val="19"/>
-          <w:szCs w:val="19"/>
-        </w:rPr>
-        <w:t xml:space="preserve">, </w:t>
+      <w:r>
+        <w:rPr>
+          <w:rFonts w:ascii="Consolas" w:hAnsi="Consolas" w:cs="Consolas"/>
+          <w:color w:val="000000"/>
+          <w:sz w:val="19"/>
+          <w:szCs w:val="19"/>
+        </w:rPr>
+        <w:t xml:space="preserve">(repo, fetcher, </w:t>
       </w:r>
       <w:r>
         <w:rPr>
@@ -4811,7 +4275,6 @@
         </w:rPr>
         <w:t xml:space="preserve"> </w:t>
       </w:r>
-      <w:proofErr w:type="spellStart"/>
       <w:r>
         <w:rPr>
           <w:rFonts w:ascii="Consolas" w:hAnsi="Consolas" w:cs="Consolas"/>
@@ -4821,7 +4284,6 @@
         </w:rPr>
         <w:t>FakeDateTimeProvider</w:t>
       </w:r>
-      <w:proofErr w:type="spellEnd"/>
       <w:r>
         <w:rPr>
           <w:rFonts w:ascii="Consolas" w:hAnsi="Consolas" w:cs="Consolas"/>
@@ -4901,29 +4363,7 @@
           <w:sz w:val="19"/>
           <w:szCs w:val="19"/>
         </w:rPr>
-        <w:t xml:space="preserve">   </w:t>
-      </w:r>
-      <w:proofErr w:type="spellStart"/>
-      <w:proofErr w:type="gramStart"/>
-      <w:r>
-        <w:rPr>
-          <w:rFonts w:ascii="Consolas" w:hAnsi="Consolas" w:cs="Consolas"/>
-          <w:color w:val="000000"/>
-          <w:sz w:val="19"/>
-          <w:szCs w:val="19"/>
-        </w:rPr>
-        <w:t>sut.UpdateFirmWare</w:t>
-      </w:r>
-      <w:proofErr w:type="spellEnd"/>
-      <w:proofErr w:type="gramEnd"/>
-      <w:r>
-        <w:rPr>
-          <w:rFonts w:ascii="Consolas" w:hAnsi="Consolas" w:cs="Consolas"/>
-          <w:color w:val="000000"/>
-          <w:sz w:val="19"/>
-          <w:szCs w:val="19"/>
-        </w:rPr>
-        <w:t>();</w:t>
+        <w:t xml:space="preserve">   sut.UpdateFirmWare();</w:t>
       </w:r>
     </w:p>
     <w:p>
@@ -4965,16 +4405,7 @@
           <w:sz w:val="19"/>
           <w:szCs w:val="19"/>
         </w:rPr>
-        <w:t>//Asser</w:t>
-      </w:r>
-      <w:r>
-        <w:rPr>
-          <w:rFonts w:ascii="Consolas" w:hAnsi="Consolas" w:cs="Consolas"/>
-          <w:color w:val="008000"/>
-          <w:sz w:val="19"/>
-          <w:szCs w:val="19"/>
-        </w:rPr>
-        <w:t>t</w:t>
+        <w:t>//Assert</w:t>
       </w:r>
     </w:p>
     <w:p>
@@ -4997,56 +4428,14 @@
         </w:rPr>
         <w:t xml:space="preserve">   </w:t>
       </w:r>
-      <w:proofErr w:type="spellStart"/>
-      <w:r>
-        <w:rPr>
-          <w:rFonts w:ascii="Consolas" w:hAnsi="Consolas" w:cs="Consolas"/>
-          <w:color w:val="000000"/>
-          <w:sz w:val="19"/>
-          <w:szCs w:val="19"/>
-        </w:rPr>
-        <w:t>deviceFirwareFetcher.Received</w:t>
-      </w:r>
-      <w:proofErr w:type="spellEnd"/>
-      <w:r>
-        <w:rPr>
-          <w:rFonts w:ascii="Consolas" w:hAnsi="Consolas" w:cs="Consolas"/>
-          <w:color w:val="000000"/>
-          <w:sz w:val="19"/>
-          <w:szCs w:val="19"/>
-        </w:rPr>
-        <w:t>(1</w:t>
-      </w:r>
-      <w:proofErr w:type="gramStart"/>
-      <w:r>
-        <w:rPr>
-          <w:rFonts w:ascii="Consolas" w:hAnsi="Consolas" w:cs="Consolas"/>
-          <w:color w:val="000000"/>
-          <w:sz w:val="19"/>
-          <w:szCs w:val="19"/>
-        </w:rPr>
-        <w:t>).</w:t>
-      </w:r>
-      <w:proofErr w:type="spellStart"/>
-      <w:r>
-        <w:rPr>
-          <w:rFonts w:ascii="Consolas" w:hAnsi="Consolas" w:cs="Consolas"/>
-          <w:color w:val="000000"/>
-          <w:sz w:val="19"/>
-          <w:szCs w:val="19"/>
-        </w:rPr>
-        <w:t>GetLatestFirmWareFor</w:t>
-      </w:r>
-      <w:proofErr w:type="spellEnd"/>
-      <w:proofErr w:type="gramEnd"/>
-      <w:r>
-        <w:rPr>
-          <w:rFonts w:ascii="Consolas" w:hAnsi="Consolas" w:cs="Consolas"/>
-          <w:color w:val="000000"/>
-          <w:sz w:val="19"/>
-          <w:szCs w:val="19"/>
-        </w:rPr>
-        <w:t>(device);</w:t>
+      <w:r>
+        <w:rPr>
+          <w:rFonts w:ascii="Consolas" w:hAnsi="Consolas" w:cs="Consolas"/>
+          <w:color w:val="000000"/>
+          <w:sz w:val="19"/>
+          <w:szCs w:val="19"/>
+        </w:rPr>
+        <w:t>deviceFirwareFetcher.Received(1).GetLatestFirmWareFor(device);</w:t>
       </w:r>
     </w:p>
     <w:p>
@@ -5080,22 +4469,11 @@
         <w:pStyle w:val="Heading4"/>
       </w:pPr>
       <w:r>
-        <w:t xml:space="preserve">Tasks </w:t>
-      </w:r>
-      <w:r>
-        <w:t>2.3</w:t>
-      </w:r>
-      <w:r>
-        <w:t xml:space="preserve">: </w:t>
-      </w:r>
-      <w:r>
-        <w:t xml:space="preserve">Partial Mocking and throwing exception with </w:t>
-      </w:r>
-      <w:proofErr w:type="spellStart"/>
-      <w:r>
-        <w:t>NSubstitute</w:t>
-      </w:r>
-      <w:proofErr w:type="spellEnd"/>
+        <w:t xml:space="preserve">Tasks 2.3: </w:t>
+      </w:r>
+      <w:r>
+        <w:t>Partial Mocking and throwing exception with NSubstitute</w:t>
+      </w:r>
     </w:p>
     <w:p/>
     <w:p>
@@ -5112,7 +4490,6 @@
       <w:r>
         <w:t>(using “</w:t>
       </w:r>
-      <w:proofErr w:type="spellStart"/>
       <w:r>
         <w:rPr>
           <w:b/>
@@ -5120,7 +4497,6 @@
         </w:rPr>
         <w:t>ut</w:t>
       </w:r>
-      <w:proofErr w:type="spellEnd"/>
       <w:r>
         <w:rPr>
           <w:b/>
@@ -5208,7 +4584,6 @@
         </w:rPr>
         <w:t>Device</w:t>
       </w:r>
-      <w:proofErr w:type="gramStart"/>
       <w:r>
         <w:rPr>
           <w:rFonts w:ascii="Consolas" w:hAnsi="Consolas" w:cs="Consolas"/>
@@ -5218,7 +4593,6 @@
         </w:rPr>
         <w:t>&gt;(</w:t>
       </w:r>
-      <w:proofErr w:type="gramEnd"/>
       <w:r>
         <w:rPr>
           <w:rFonts w:ascii="Consolas" w:hAnsi="Consolas" w:cs="Consolas"/>
@@ -5244,47 +4618,16 @@
           <w:sz w:val="19"/>
           <w:szCs w:val="19"/>
         </w:rPr>
-        <w:t>"</w:t>
-      </w:r>
-      <w:proofErr w:type="spellStart"/>
-      <w:r>
-        <w:rPr>
-          <w:rFonts w:ascii="Consolas" w:hAnsi="Consolas" w:cs="Consolas"/>
-          <w:color w:val="A31515"/>
-          <w:sz w:val="19"/>
-          <w:szCs w:val="19"/>
-        </w:rPr>
-        <w:t>SomeDevice</w:t>
-      </w:r>
-      <w:proofErr w:type="spellEnd"/>
-      <w:r>
-        <w:rPr>
-          <w:rFonts w:ascii="Consolas" w:hAnsi="Consolas" w:cs="Consolas"/>
-          <w:color w:val="000000"/>
-          <w:sz w:val="19"/>
-          <w:szCs w:val="19"/>
-        </w:rPr>
-        <w:t xml:space="preserve">", </w:t>
-      </w:r>
-      <w:proofErr w:type="spellStart"/>
-      <w:r>
-        <w:rPr>
-          <w:rFonts w:ascii="Consolas" w:hAnsi="Consolas" w:cs="Consolas"/>
-          <w:color w:val="000000"/>
-          <w:sz w:val="19"/>
-          <w:szCs w:val="19"/>
-        </w:rPr>
-        <w:t>factoryFirware</w:t>
-      </w:r>
-      <w:proofErr w:type="spellEnd"/>
-      <w:r>
-        <w:rPr>
-          <w:rFonts w:ascii="Consolas" w:hAnsi="Consolas" w:cs="Consolas"/>
-          <w:color w:val="000000"/>
-          <w:sz w:val="19"/>
-          <w:szCs w:val="19"/>
-        </w:rPr>
-        <w:t>, true);</w:t>
+        <w:t>"SomeDevice</w:t>
+      </w:r>
+      <w:r>
+        <w:rPr>
+          <w:rFonts w:ascii="Consolas" w:hAnsi="Consolas" w:cs="Consolas"/>
+          <w:color w:val="000000"/>
+          <w:sz w:val="19"/>
+          <w:szCs w:val="19"/>
+        </w:rPr>
+        <w:t>", factoryFirware, true);</w:t>
       </w:r>
     </w:p>
     <w:p>
@@ -5352,29 +4695,7 @@
           <w:sz w:val="19"/>
           <w:szCs w:val="19"/>
         </w:rPr>
-        <w:t xml:space="preserve">.When(x =&gt; </w:t>
-      </w:r>
-      <w:proofErr w:type="spellStart"/>
-      <w:proofErr w:type="gramStart"/>
-      <w:r>
-        <w:rPr>
-          <w:rFonts w:ascii="Consolas" w:hAnsi="Consolas" w:cs="Consolas"/>
-          <w:color w:val="000000"/>
-          <w:sz w:val="19"/>
-          <w:szCs w:val="19"/>
-        </w:rPr>
-        <w:t>x.SetOnLine</w:t>
-      </w:r>
-      <w:proofErr w:type="spellEnd"/>
-      <w:proofErr w:type="gramEnd"/>
-      <w:r>
-        <w:rPr>
-          <w:rFonts w:ascii="Consolas" w:hAnsi="Consolas" w:cs="Consolas"/>
-          <w:color w:val="000000"/>
-          <w:sz w:val="19"/>
-          <w:szCs w:val="19"/>
-        </w:rPr>
-        <w:t>(</w:t>
+        <w:t>.When(x =&gt; x.SetOnLine(</w:t>
       </w:r>
       <w:r>
         <w:rPr>
@@ -5415,25 +4736,14 @@
         </w:rPr>
         <w:t xml:space="preserve"> </w:t>
       </w:r>
-      <w:proofErr w:type="gramStart"/>
-      <w:r>
-        <w:rPr>
-          <w:rFonts w:ascii="Consolas" w:hAnsi="Consolas" w:cs="Consolas"/>
-          <w:color w:val="000000"/>
-          <w:sz w:val="19"/>
-          <w:szCs w:val="19"/>
-        </w:rPr>
-        <w:t>.Do</w:t>
-      </w:r>
-      <w:proofErr w:type="gramEnd"/>
-      <w:r>
-        <w:rPr>
-          <w:rFonts w:ascii="Consolas" w:hAnsi="Consolas" w:cs="Consolas"/>
-          <w:color w:val="000000"/>
-          <w:sz w:val="19"/>
-          <w:szCs w:val="19"/>
-        </w:rPr>
-        <w:t xml:space="preserve">(x =&gt; throw new </w:t>
+      <w:r>
+        <w:rPr>
+          <w:rFonts w:ascii="Consolas" w:hAnsi="Consolas" w:cs="Consolas"/>
+          <w:color w:val="000000"/>
+          <w:sz w:val="19"/>
+          <w:szCs w:val="19"/>
+        </w:rPr>
+        <w:t xml:space="preserve">.Do(x =&gt; throw new </w:t>
       </w:r>
       <w:r>
         <w:rPr>
@@ -5479,8 +4789,6 @@
       <w:pPr>
         <w:pStyle w:val="ListParagraph"/>
       </w:pPr>
-      <w:bookmarkStart w:id="0" w:name="_GoBack"/>
-      <w:bookmarkEnd w:id="0"/>
     </w:p>
     <w:p>
       <w:pPr>
@@ -5491,13 +4799,8 @@
         </w:numPr>
       </w:pPr>
       <w:r>
-        <w:t xml:space="preserve">Finally assert that the device’s current firmware is equal to the initial </w:t>
-      </w:r>
-      <w:proofErr w:type="spellStart"/>
-      <w:r>
-        <w:t>factoryFirmware</w:t>
-      </w:r>
-      <w:proofErr w:type="spellEnd"/>
+        <w:t>Finally assert that the device’s current firmware is equal to the initial factoryFirmware</w:t>
+      </w:r>
     </w:p>
     <w:p>
       <w:pPr>
@@ -5525,7 +4828,6 @@
         <w:pStyle w:val="ListParagraph"/>
         <w:shd w:val="clear" w:color="auto" w:fill="E7E6E6" w:themeFill="background2"/>
       </w:pPr>
-      <w:proofErr w:type="spellStart"/>
       <w:r>
         <w:rPr>
           <w:rFonts w:ascii="Consolas" w:hAnsi="Consolas" w:cs="Consolas"/>
@@ -5542,59 +4844,7 @@
           <w:sz w:val="19"/>
           <w:szCs w:val="19"/>
         </w:rPr>
-        <w:t>.AreEqual</w:t>
-      </w:r>
-      <w:proofErr w:type="spellEnd"/>
-      <w:r>
-        <w:rPr>
-          <w:rFonts w:ascii="Consolas" w:hAnsi="Consolas" w:cs="Consolas"/>
-          <w:color w:val="000000"/>
-          <w:sz w:val="19"/>
-          <w:szCs w:val="19"/>
-        </w:rPr>
-        <w:t>(</w:t>
-      </w:r>
-      <w:proofErr w:type="spellStart"/>
-      <w:proofErr w:type="gramStart"/>
-      <w:r>
-        <w:rPr>
-          <w:rFonts w:ascii="Consolas" w:hAnsi="Consolas" w:cs="Consolas"/>
-          <w:color w:val="000000"/>
-          <w:sz w:val="19"/>
-          <w:szCs w:val="19"/>
-        </w:rPr>
-        <w:t>sut.CurrentFirmware</w:t>
-      </w:r>
-      <w:proofErr w:type="spellEnd"/>
-      <w:proofErr w:type="gramEnd"/>
-      <w:r>
-        <w:rPr>
-          <w:rFonts w:ascii="Consolas" w:hAnsi="Consolas" w:cs="Consolas"/>
-          <w:color w:val="000000"/>
-          <w:sz w:val="19"/>
-          <w:szCs w:val="19"/>
-        </w:rPr>
-        <w:t xml:space="preserve">, </w:t>
-      </w:r>
-      <w:proofErr w:type="spellStart"/>
-      <w:r>
-        <w:rPr>
-          <w:rFonts w:ascii="Consolas" w:hAnsi="Consolas" w:cs="Consolas"/>
-          <w:color w:val="000000"/>
-          <w:sz w:val="19"/>
-          <w:szCs w:val="19"/>
-        </w:rPr>
-        <w:t>factoryFirware</w:t>
-      </w:r>
-      <w:proofErr w:type="spellEnd"/>
-      <w:r>
-        <w:rPr>
-          <w:rFonts w:ascii="Consolas" w:hAnsi="Consolas" w:cs="Consolas"/>
-          <w:color w:val="000000"/>
-          <w:sz w:val="19"/>
-          <w:szCs w:val="19"/>
-        </w:rPr>
-        <w:t>);</w:t>
+        <w:t>.AreEqual(sut.CurrentFirmware, factoryFirware);</w:t>
       </w:r>
     </w:p>
     <w:sectPr>
@@ -5608,7 +4858,7 @@
 </file>
 
 <file path=word/endnotes.xml><?xml version="1.0" encoding="utf-8"?>
-<w:endnotes xmlns:wpc="http://schemas.microsoft.com/office/word/2010/wordprocessingCanvas" xmlns:cx="http://schemas.microsoft.com/office/drawing/2014/chartex" xmlns:cx1="http://schemas.microsoft.com/office/drawing/2015/9/8/chartex" xmlns:cx2="http://schemas.microsoft.com/office/drawing/2015/10/21/chartex" xmlns:cx3="http://schemas.microsoft.com/office/drawing/2016/5/9/chartex" xmlns:cx4="http://schemas.microsoft.com/office/drawing/2016/5/10/chartex" xmlns:cx5="http://schemas.microsoft.com/office/drawing/2016/5/11/chartex" xmlns:cx6="http://schemas.microsoft.com/office/drawing/2016/5/12/chartex" xmlns:cx7="http://schemas.microsoft.com/office/drawing/2016/5/13/chartex" xmlns:cx8="http://schemas.microsoft.com/office/drawing/2016/5/14/chartex" xmlns:mc="http://schemas.openxmlformats.org/markup-compatibility/2006" xmlns:aink="http://schemas.microsoft.com/office/drawing/2016/ink" xmlns:am3d="http://schemas.microsoft.com/office/drawing/2017/model3d" xmlns:o="urn:schemas-microsoft-com:office:office" xmlns:r="http://schemas.openxmlformats.org/officeDocument/2006/relationships" xmlns:m="http://schemas.openxmlformats.org/officeDocument/2006/math" xmlns:v="urn:schemas-microsoft-com:vml" xmlns:wp14="http://schemas.microsoft.com/office/word/2010/wordprocessingDrawing" xmlns:wp="http://schemas.openxmlformats.org/drawingml/2006/wordprocessingDrawing" xmlns:w10="urn:schemas-microsoft-com:office:word" xmlns:w="http://schemas.openxmlformats.org/wordprocessingml/2006/main" xmlns:w14="http://schemas.microsoft.com/office/word/2010/wordml" xmlns:w15="http://schemas.microsoft.com/office/word/2012/wordml" xmlns:w16cid="http://schemas.microsoft.com/office/word/2016/wordml/cid" xmlns:w16se="http://schemas.microsoft.com/office/word/2015/wordml/symex" xmlns:wpg="http://schemas.microsoft.com/office/word/2010/wordprocessingGroup" xmlns:wpi="http://schemas.microsoft.com/office/word/2010/wordprocessingInk" xmlns:wne="http://schemas.microsoft.com/office/word/2006/wordml" xmlns:wps="http://schemas.microsoft.com/office/word/2010/wordprocessingShape" mc:Ignorable="w14 w15 w16se w16cid wp14">
+<w:endnotes xmlns:wpc="http://schemas.microsoft.com/office/word/2010/wordprocessingCanvas" xmlns:cx="http://schemas.microsoft.com/office/drawing/2014/chartex" xmlns:cx1="http://schemas.microsoft.com/office/drawing/2015/9/8/chartex" xmlns:cx2="http://schemas.microsoft.com/office/drawing/2015/10/21/chartex" xmlns:cx3="http://schemas.microsoft.com/office/drawing/2016/5/9/chartex" xmlns:cx4="http://schemas.microsoft.com/office/drawing/2016/5/10/chartex" xmlns:cx5="http://schemas.microsoft.com/office/drawing/2016/5/11/chartex" xmlns:cx6="http://schemas.microsoft.com/office/drawing/2016/5/12/chartex" xmlns:cx7="http://schemas.microsoft.com/office/drawing/2016/5/13/chartex" xmlns:cx8="http://schemas.microsoft.com/office/drawing/2016/5/14/chartex" xmlns:mc="http://schemas.openxmlformats.org/markup-compatibility/2006" xmlns:aink="http://schemas.microsoft.com/office/drawing/2016/ink" xmlns:am3d="http://schemas.microsoft.com/office/drawing/2017/model3d" xmlns:o="urn:schemas-microsoft-com:office:office" xmlns:oel="http://schemas.microsoft.com/office/2019/extlst" xmlns:r="http://schemas.openxmlformats.org/officeDocument/2006/relationships" xmlns:m="http://schemas.openxmlformats.org/officeDocument/2006/math" xmlns:v="urn:schemas-microsoft-com:vml" xmlns:wp14="http://schemas.microsoft.com/office/word/2010/wordprocessingDrawing" xmlns:wp="http://schemas.openxmlformats.org/drawingml/2006/wordprocessingDrawing" xmlns:w10="urn:schemas-microsoft-com:office:word" xmlns:w="http://schemas.openxmlformats.org/wordprocessingml/2006/main" xmlns:w14="http://schemas.microsoft.com/office/word/2010/wordml" xmlns:w15="http://schemas.microsoft.com/office/word/2012/wordml" xmlns:w16cex="http://schemas.microsoft.com/office/word/2018/wordml/cex" xmlns:w16cid="http://schemas.microsoft.com/office/word/2016/wordml/cid" xmlns:w16="http://schemas.microsoft.com/office/word/2018/wordml" xmlns:w16sdtdh="http://schemas.microsoft.com/office/word/2020/wordml/sdtdatahash" xmlns:w16se="http://schemas.microsoft.com/office/word/2015/wordml/symex" xmlns:wpg="http://schemas.microsoft.com/office/word/2010/wordprocessingGroup" xmlns:wpi="http://schemas.microsoft.com/office/word/2010/wordprocessingInk" xmlns:wne="http://schemas.microsoft.com/office/word/2006/wordml" xmlns:wps="http://schemas.microsoft.com/office/word/2010/wordprocessingShape" mc:Ignorable="w14 w15 w16se w16cid w16 w16cex w16sdtdh wp14">
   <w:endnote w:type="separator" w:id="-1">
     <w:p>
       <w:pPr>
@@ -5640,7 +4890,7 @@
 </file>
 
 <file path=word/footnotes.xml><?xml version="1.0" encoding="utf-8"?>
-<w:footnotes xmlns:wpc="http://schemas.microsoft.com/office/word/2010/wordprocessingCanvas" xmlns:cx="http://schemas.microsoft.com/office/drawing/2014/chartex" xmlns:cx1="http://schemas.microsoft.com/office/drawing/2015/9/8/chartex" xmlns:cx2="http://schemas.microsoft.com/office/drawing/2015/10/21/chartex" xmlns:cx3="http://schemas.microsoft.com/office/drawing/2016/5/9/chartex" xmlns:cx4="http://schemas.microsoft.com/office/drawing/2016/5/10/chartex" xmlns:cx5="http://schemas.microsoft.com/office/drawing/2016/5/11/chartex" xmlns:cx6="http://schemas.microsoft.com/office/drawing/2016/5/12/chartex" xmlns:cx7="http://schemas.microsoft.com/office/drawing/2016/5/13/chartex" xmlns:cx8="http://schemas.microsoft.com/office/drawing/2016/5/14/chartex" xmlns:mc="http://schemas.openxmlformats.org/markup-compatibility/2006" xmlns:aink="http://schemas.microsoft.com/office/drawing/2016/ink" xmlns:am3d="http://schemas.microsoft.com/office/drawing/2017/model3d" xmlns:o="urn:schemas-microsoft-com:office:office" xmlns:r="http://schemas.openxmlformats.org/officeDocument/2006/relationships" xmlns:m="http://schemas.openxmlformats.org/officeDocument/2006/math" xmlns:v="urn:schemas-microsoft-com:vml" xmlns:wp14="http://schemas.microsoft.com/office/word/2010/wordprocessingDrawing" xmlns:wp="http://schemas.openxmlformats.org/drawingml/2006/wordprocessingDrawing" xmlns:w10="urn:schemas-microsoft-com:office:word" xmlns:w="http://schemas.openxmlformats.org/wordprocessingml/2006/main" xmlns:w14="http://schemas.microsoft.com/office/word/2010/wordml" xmlns:w15="http://schemas.microsoft.com/office/word/2012/wordml" xmlns:w16cid="http://schemas.microsoft.com/office/word/2016/wordml/cid" xmlns:w16se="http://schemas.microsoft.com/office/word/2015/wordml/symex" xmlns:wpg="http://schemas.microsoft.com/office/word/2010/wordprocessingGroup" xmlns:wpi="http://schemas.microsoft.com/office/word/2010/wordprocessingInk" xmlns:wne="http://schemas.microsoft.com/office/word/2006/wordml" xmlns:wps="http://schemas.microsoft.com/office/word/2010/wordprocessingShape" mc:Ignorable="w14 w15 w16se w16cid wp14">
+<w:footnotes xmlns:wpc="http://schemas.microsoft.com/office/word/2010/wordprocessingCanvas" xmlns:cx="http://schemas.microsoft.com/office/drawing/2014/chartex" xmlns:cx1="http://schemas.microsoft.com/office/drawing/2015/9/8/chartex" xmlns:cx2="http://schemas.microsoft.com/office/drawing/2015/10/21/chartex" xmlns:cx3="http://schemas.microsoft.com/office/drawing/2016/5/9/chartex" xmlns:cx4="http://schemas.microsoft.com/office/drawing/2016/5/10/chartex" xmlns:cx5="http://schemas.microsoft.com/office/drawing/2016/5/11/chartex" xmlns:cx6="http://schemas.microsoft.com/office/drawing/2016/5/12/chartex" xmlns:cx7="http://schemas.microsoft.com/office/drawing/2016/5/13/chartex" xmlns:cx8="http://schemas.microsoft.com/office/drawing/2016/5/14/chartex" xmlns:mc="http://schemas.openxmlformats.org/markup-compatibility/2006" xmlns:aink="http://schemas.microsoft.com/office/drawing/2016/ink" xmlns:am3d="http://schemas.microsoft.com/office/drawing/2017/model3d" xmlns:o="urn:schemas-microsoft-com:office:office" xmlns:oel="http://schemas.microsoft.com/office/2019/extlst" xmlns:r="http://schemas.openxmlformats.org/officeDocument/2006/relationships" xmlns:m="http://schemas.openxmlformats.org/officeDocument/2006/math" xmlns:v="urn:schemas-microsoft-com:vml" xmlns:wp14="http://schemas.microsoft.com/office/word/2010/wordprocessingDrawing" xmlns:wp="http://schemas.openxmlformats.org/drawingml/2006/wordprocessingDrawing" xmlns:w10="urn:schemas-microsoft-com:office:word" xmlns:w="http://schemas.openxmlformats.org/wordprocessingml/2006/main" xmlns:w14="http://schemas.microsoft.com/office/word/2010/wordml" xmlns:w15="http://schemas.microsoft.com/office/word/2012/wordml" xmlns:w16cex="http://schemas.microsoft.com/office/word/2018/wordml/cex" xmlns:w16cid="http://schemas.microsoft.com/office/word/2016/wordml/cid" xmlns:w16="http://schemas.microsoft.com/office/word/2018/wordml" xmlns:w16sdtdh="http://schemas.microsoft.com/office/word/2020/wordml/sdtdatahash" xmlns:w16se="http://schemas.microsoft.com/office/word/2015/wordml/symex" xmlns:wpg="http://schemas.microsoft.com/office/word/2010/wordprocessingGroup" xmlns:wpi="http://schemas.microsoft.com/office/word/2010/wordprocessingInk" xmlns:wne="http://schemas.microsoft.com/office/word/2006/wordml" xmlns:wps="http://schemas.microsoft.com/office/word/2010/wordprocessingShape" mc:Ignorable="w14 w15 w16se w16cid w16 w16cex w16sdtdh wp14">
   <w:footnote w:type="separator" w:id="-1">
     <w:p>
       <w:pPr>
@@ -5672,7 +4922,7 @@
 </file>
 
 <file path=word/numbering.xml><?xml version="1.0" encoding="utf-8"?>
-<w:numbering xmlns:wpc="http://schemas.microsoft.com/office/word/2010/wordprocessingCanvas" xmlns:cx="http://schemas.microsoft.com/office/drawing/2014/chartex" xmlns:cx1="http://schemas.microsoft.com/office/drawing/2015/9/8/chartex" xmlns:cx2="http://schemas.microsoft.com/office/drawing/2015/10/21/chartex" xmlns:cx3="http://schemas.microsoft.com/office/drawing/2016/5/9/chartex" xmlns:cx4="http://schemas.microsoft.com/office/drawing/2016/5/10/chartex" xmlns:cx5="http://schemas.microsoft.com/office/drawing/2016/5/11/chartex" xmlns:cx6="http://schemas.microsoft.com/office/drawing/2016/5/12/chartex" xmlns:cx7="http://schemas.microsoft.com/office/drawing/2016/5/13/chartex" xmlns:cx8="http://schemas.microsoft.com/office/drawing/2016/5/14/chartex" xmlns:mc="http://schemas.openxmlformats.org/markup-compatibility/2006" xmlns:aink="http://schemas.microsoft.com/office/drawing/2016/ink" xmlns:am3d="http://schemas.microsoft.com/office/drawing/2017/model3d" xmlns:o="urn:schemas-microsoft-com:office:office" xmlns:r="http://schemas.openxmlformats.org/officeDocument/2006/relationships" xmlns:m="http://schemas.openxmlformats.org/officeDocument/2006/math" xmlns:v="urn:schemas-microsoft-com:vml" xmlns:wp14="http://schemas.microsoft.com/office/word/2010/wordprocessingDrawing" xmlns:wp="http://schemas.openxmlformats.org/drawingml/2006/wordprocessingDrawing" xmlns:w10="urn:schemas-microsoft-com:office:word" xmlns:w="http://schemas.openxmlformats.org/wordprocessingml/2006/main" xmlns:w14="http://schemas.microsoft.com/office/word/2010/wordml" xmlns:w15="http://schemas.microsoft.com/office/word/2012/wordml" xmlns:w16cid="http://schemas.microsoft.com/office/word/2016/wordml/cid" xmlns:w16se="http://schemas.microsoft.com/office/word/2015/wordml/symex" xmlns:wpg="http://schemas.microsoft.com/office/word/2010/wordprocessingGroup" xmlns:wpi="http://schemas.microsoft.com/office/word/2010/wordprocessingInk" xmlns:wne="http://schemas.microsoft.com/office/word/2006/wordml" xmlns:wps="http://schemas.microsoft.com/office/word/2010/wordprocessingShape" mc:Ignorable="w14 w15 w16se w16cid wp14">
+<w:numbering xmlns:wpc="http://schemas.microsoft.com/office/word/2010/wordprocessingCanvas" xmlns:cx="http://schemas.microsoft.com/office/drawing/2014/chartex" xmlns:cx1="http://schemas.microsoft.com/office/drawing/2015/9/8/chartex" xmlns:cx2="http://schemas.microsoft.com/office/drawing/2015/10/21/chartex" xmlns:cx3="http://schemas.microsoft.com/office/drawing/2016/5/9/chartex" xmlns:cx4="http://schemas.microsoft.com/office/drawing/2016/5/10/chartex" xmlns:cx5="http://schemas.microsoft.com/office/drawing/2016/5/11/chartex" xmlns:cx6="http://schemas.microsoft.com/office/drawing/2016/5/12/chartex" xmlns:cx7="http://schemas.microsoft.com/office/drawing/2016/5/13/chartex" xmlns:cx8="http://schemas.microsoft.com/office/drawing/2016/5/14/chartex" xmlns:mc="http://schemas.openxmlformats.org/markup-compatibility/2006" xmlns:aink="http://schemas.microsoft.com/office/drawing/2016/ink" xmlns:am3d="http://schemas.microsoft.com/office/drawing/2017/model3d" xmlns:o="urn:schemas-microsoft-com:office:office" xmlns:oel="http://schemas.microsoft.com/office/2019/extlst" xmlns:r="http://schemas.openxmlformats.org/officeDocument/2006/relationships" xmlns:m="http://schemas.openxmlformats.org/officeDocument/2006/math" xmlns:v="urn:schemas-microsoft-com:vml" xmlns:wp14="http://schemas.microsoft.com/office/word/2010/wordprocessingDrawing" xmlns:wp="http://schemas.openxmlformats.org/drawingml/2006/wordprocessingDrawing" xmlns:w10="urn:schemas-microsoft-com:office:word" xmlns:w="http://schemas.openxmlformats.org/wordprocessingml/2006/main" xmlns:w14="http://schemas.microsoft.com/office/word/2010/wordml" xmlns:w15="http://schemas.microsoft.com/office/word/2012/wordml" xmlns:w16cex="http://schemas.microsoft.com/office/word/2018/wordml/cex" xmlns:w16cid="http://schemas.microsoft.com/office/word/2016/wordml/cid" xmlns:w16="http://schemas.microsoft.com/office/word/2018/wordml" xmlns:w16sdtdh="http://schemas.microsoft.com/office/word/2020/wordml/sdtdatahash" xmlns:w16se="http://schemas.microsoft.com/office/word/2015/wordml/symex" xmlns:wpg="http://schemas.microsoft.com/office/word/2010/wordprocessingGroup" xmlns:wpi="http://schemas.microsoft.com/office/word/2010/wordprocessingInk" xmlns:wne="http://schemas.microsoft.com/office/word/2006/wordml" xmlns:wps="http://schemas.microsoft.com/office/word/2010/wordprocessingShape" mc:Ignorable="w14 w15 w16se w16cid w16 w16cex w16sdtdh wp14">
   <w:abstractNum w:abstractNumId="0" w15:restartNumberingAfterBreak="0">
     <w:nsid w:val="03865E88"/>
     <w:multiLevelType w:val="hybridMultilevel"/>
@@ -9352,131 +8602,131 @@
       </w:pPr>
     </w:lvl>
   </w:abstractNum>
-  <w:num w:numId="1">
+  <w:num w:numId="1" w16cid:durableId="1189904139">
     <w:abstractNumId w:val="15"/>
   </w:num>
-  <w:num w:numId="2">
+  <w:num w:numId="2" w16cid:durableId="1366521890">
     <w:abstractNumId w:val="21"/>
   </w:num>
-  <w:num w:numId="3">
+  <w:num w:numId="3" w16cid:durableId="54280220">
     <w:abstractNumId w:val="37"/>
   </w:num>
-  <w:num w:numId="4">
+  <w:num w:numId="4" w16cid:durableId="449010361">
     <w:abstractNumId w:val="18"/>
   </w:num>
-  <w:num w:numId="5">
+  <w:num w:numId="5" w16cid:durableId="1914848400">
     <w:abstractNumId w:val="17"/>
   </w:num>
-  <w:num w:numId="6">
+  <w:num w:numId="6" w16cid:durableId="2121023394">
     <w:abstractNumId w:val="4"/>
   </w:num>
-  <w:num w:numId="7">
+  <w:num w:numId="7" w16cid:durableId="1395851503">
     <w:abstractNumId w:val="11"/>
   </w:num>
-  <w:num w:numId="8">
+  <w:num w:numId="8" w16cid:durableId="1795249572">
     <w:abstractNumId w:val="24"/>
   </w:num>
-  <w:num w:numId="9">
+  <w:num w:numId="9" w16cid:durableId="286395698">
     <w:abstractNumId w:val="23"/>
   </w:num>
-  <w:num w:numId="10">
+  <w:num w:numId="10" w16cid:durableId="46611183">
     <w:abstractNumId w:val="31"/>
   </w:num>
-  <w:num w:numId="11">
+  <w:num w:numId="11" w16cid:durableId="367031604">
     <w:abstractNumId w:val="32"/>
   </w:num>
-  <w:num w:numId="12">
+  <w:num w:numId="12" w16cid:durableId="634485096">
     <w:abstractNumId w:val="5"/>
   </w:num>
-  <w:num w:numId="13">
+  <w:num w:numId="13" w16cid:durableId="391150886">
     <w:abstractNumId w:val="30"/>
   </w:num>
-  <w:num w:numId="14">
+  <w:num w:numId="14" w16cid:durableId="1037313769">
     <w:abstractNumId w:val="35"/>
   </w:num>
-  <w:num w:numId="15">
+  <w:num w:numId="15" w16cid:durableId="1595017069">
     <w:abstractNumId w:val="2"/>
   </w:num>
-  <w:num w:numId="16">
+  <w:num w:numId="16" w16cid:durableId="333341154">
     <w:abstractNumId w:val="1"/>
   </w:num>
-  <w:num w:numId="17">
+  <w:num w:numId="17" w16cid:durableId="1071804685">
     <w:abstractNumId w:val="16"/>
   </w:num>
-  <w:num w:numId="18">
+  <w:num w:numId="18" w16cid:durableId="1028487813">
     <w:abstractNumId w:val="6"/>
   </w:num>
-  <w:num w:numId="19">
+  <w:num w:numId="19" w16cid:durableId="39474038">
     <w:abstractNumId w:val="19"/>
   </w:num>
-  <w:num w:numId="20">
+  <w:num w:numId="20" w16cid:durableId="518392228">
     <w:abstractNumId w:val="39"/>
   </w:num>
-  <w:num w:numId="21">
+  <w:num w:numId="21" w16cid:durableId="1882747833">
     <w:abstractNumId w:val="26"/>
   </w:num>
-  <w:num w:numId="22">
+  <w:num w:numId="22" w16cid:durableId="877007318">
     <w:abstractNumId w:val="10"/>
   </w:num>
-  <w:num w:numId="23">
+  <w:num w:numId="23" w16cid:durableId="1990278455">
     <w:abstractNumId w:val="8"/>
   </w:num>
-  <w:num w:numId="24">
+  <w:num w:numId="24" w16cid:durableId="31614368">
     <w:abstractNumId w:val="13"/>
   </w:num>
-  <w:num w:numId="25">
+  <w:num w:numId="25" w16cid:durableId="291792086">
     <w:abstractNumId w:val="0"/>
   </w:num>
-  <w:num w:numId="26">
+  <w:num w:numId="26" w16cid:durableId="210700303">
     <w:abstractNumId w:val="9"/>
   </w:num>
-  <w:num w:numId="27">
+  <w:num w:numId="27" w16cid:durableId="1524588866">
     <w:abstractNumId w:val="14"/>
   </w:num>
-  <w:num w:numId="28">
+  <w:num w:numId="28" w16cid:durableId="276571110">
     <w:abstractNumId w:val="29"/>
   </w:num>
-  <w:num w:numId="29">
+  <w:num w:numId="29" w16cid:durableId="1753622606">
     <w:abstractNumId w:val="34"/>
   </w:num>
-  <w:num w:numId="30">
+  <w:num w:numId="30" w16cid:durableId="1515337694">
     <w:abstractNumId w:val="22"/>
   </w:num>
-  <w:num w:numId="31">
+  <w:num w:numId="31" w16cid:durableId="1263993899">
     <w:abstractNumId w:val="27"/>
   </w:num>
-  <w:num w:numId="32">
+  <w:num w:numId="32" w16cid:durableId="20015265">
     <w:abstractNumId w:val="12"/>
   </w:num>
-  <w:num w:numId="33">
+  <w:num w:numId="33" w16cid:durableId="586235141">
     <w:abstractNumId w:val="3"/>
   </w:num>
-  <w:num w:numId="34">
+  <w:num w:numId="34" w16cid:durableId="551622355">
     <w:abstractNumId w:val="36"/>
   </w:num>
-  <w:num w:numId="35">
+  <w:num w:numId="35" w16cid:durableId="1950310855">
     <w:abstractNumId w:val="38"/>
   </w:num>
-  <w:num w:numId="36">
+  <w:num w:numId="36" w16cid:durableId="1566331795">
     <w:abstractNumId w:val="33"/>
   </w:num>
-  <w:num w:numId="37">
+  <w:num w:numId="37" w16cid:durableId="2049522107">
     <w:abstractNumId w:val="20"/>
   </w:num>
-  <w:num w:numId="38">
+  <w:num w:numId="38" w16cid:durableId="1169249108">
     <w:abstractNumId w:val="28"/>
   </w:num>
-  <w:num w:numId="39">
+  <w:num w:numId="39" w16cid:durableId="968970854">
     <w:abstractNumId w:val="25"/>
   </w:num>
-  <w:num w:numId="40">
+  <w:num w:numId="40" w16cid:durableId="534922855">
     <w:abstractNumId w:val="7"/>
   </w:num>
 </w:numbering>
 </file>
 
 <file path=word/styles.xml><?xml version="1.0" encoding="utf-8"?>
-<w:styles xmlns:mc="http://schemas.openxmlformats.org/markup-compatibility/2006" xmlns:r="http://schemas.openxmlformats.org/officeDocument/2006/relationships" xmlns:w="http://schemas.openxmlformats.org/wordprocessingml/2006/main" xmlns:w14="http://schemas.microsoft.com/office/word/2010/wordml" xmlns:w15="http://schemas.microsoft.com/office/word/2012/wordml" xmlns:w16cid="http://schemas.microsoft.com/office/word/2016/wordml/cid" xmlns:w16se="http://schemas.microsoft.com/office/word/2015/wordml/symex" mc:Ignorable="w14 w15 w16se w16cid">
+<w:styles xmlns:mc="http://schemas.openxmlformats.org/markup-compatibility/2006" xmlns:r="http://schemas.openxmlformats.org/officeDocument/2006/relationships" xmlns:w="http://schemas.openxmlformats.org/wordprocessingml/2006/main" xmlns:w14="http://schemas.microsoft.com/office/word/2010/wordml" xmlns:w15="http://schemas.microsoft.com/office/word/2012/wordml" xmlns:w16cex="http://schemas.microsoft.com/office/word/2018/wordml/cex" xmlns:w16cid="http://schemas.microsoft.com/office/word/2016/wordml/cid" xmlns:w16="http://schemas.microsoft.com/office/word/2018/wordml" xmlns:w16sdtdh="http://schemas.microsoft.com/office/word/2020/wordml/sdtdatahash" xmlns:w16se="http://schemas.microsoft.com/office/word/2015/wordml/symex" mc:Ignorable="w14 w15 w16se w16cid w16 w16cex w16sdtdh">
   <w:docDefaults>
     <w:rPrDefault>
       <w:rPr>
@@ -10644,12 +9894,13 @@
 </file>
 
 <file path=customXml/item1.xml><?xml version="1.0" encoding="utf-8"?>
-<?mso-contentType ?>
-<FormTemplates xmlns="http://schemas.microsoft.com/sharepoint/v3/contenttype/forms">
-  <Display>DocumentLibraryForm</Display>
-  <Edit>DocumentLibraryForm</Edit>
-  <New>DocumentLibraryForm</New>
-</FormTemplates>
+<p:properties xmlns:p="http://schemas.microsoft.com/office/2006/metadata/properties" xmlns:xsi="http://www.w3.org/2001/XMLSchema-instance" xmlns:pc="http://schemas.microsoft.com/office/infopath/2007/PartnerControls">
+  <documentManagement>
+    <_ip_UnifiedCompliancePolicyUIAction xmlns="http://schemas.microsoft.com/sharepoint/v3" xsi:nil="true"/>
+    <_ip_UnifiedCompliancePolicyProperties xmlns="http://schemas.microsoft.com/sharepoint/v3" xsi:nil="true"/>
+    <MediaServiceKeyPoints xmlns="34f92d76-972f-40f7-83ba-9ff99395c1e2" xsi:nil="true"/>
+  </documentManagement>
+</p:properties>
 </file>
 
 <file path=customXml/item2.xml><?xml version="1.0" encoding="utf-8"?>
@@ -10899,19 +10150,21 @@
 </file>
 
 <file path=customXml/item3.xml><?xml version="1.0" encoding="utf-8"?>
-<p:properties xmlns:p="http://schemas.microsoft.com/office/2006/metadata/properties" xmlns:xsi="http://www.w3.org/2001/XMLSchema-instance" xmlns:pc="http://schemas.microsoft.com/office/infopath/2007/PartnerControls">
-  <documentManagement>
-    <_ip_UnifiedCompliancePolicyUIAction xmlns="http://schemas.microsoft.com/sharepoint/v3" xsi:nil="true"/>
-    <_ip_UnifiedCompliancePolicyProperties xmlns="http://schemas.microsoft.com/sharepoint/v3" xsi:nil="true"/>
-    <MediaServiceKeyPoints xmlns="34f92d76-972f-40f7-83ba-9ff99395c1e2" xsi:nil="true"/>
-  </documentManagement>
-</p:properties>
+<?mso-contentType ?>
+<FormTemplates xmlns="http://schemas.microsoft.com/sharepoint/v3/contenttype/forms">
+  <Display>DocumentLibraryForm</Display>
+  <Edit>DocumentLibraryForm</Edit>
+  <New>DocumentLibraryForm</New>
+</FormTemplates>
 </file>
 
 <file path=customXml/itemProps1.xml><?xml version="1.0" encoding="utf-8"?>
-<ds:datastoreItem xmlns:ds="http://schemas.openxmlformats.org/officeDocument/2006/customXml" ds:itemID="{90945012-2D6E-4616-92AB-3A374C5B1DAA}">
+<ds:datastoreItem xmlns:ds="http://schemas.openxmlformats.org/officeDocument/2006/customXml" ds:itemID="{9EFE1196-3F38-48DF-BFA1-9F3416A6F00F}">
   <ds:schemaRefs>
-    <ds:schemaRef ds:uri="http://schemas.microsoft.com/sharepoint/v3/contenttype/forms"/>
+    <ds:schemaRef ds:uri="http://schemas.microsoft.com/office/2006/metadata/properties"/>
+    <ds:schemaRef ds:uri="http://schemas.microsoft.com/office/infopath/2007/PartnerControls"/>
+    <ds:schemaRef ds:uri="http://schemas.microsoft.com/sharepoint/v3"/>
+    <ds:schemaRef ds:uri="34f92d76-972f-40f7-83ba-9ff99395c1e2"/>
   </ds:schemaRefs>
 </ds:datastoreItem>
 </file>
@@ -10937,12 +10190,15 @@
 </file>
 
 <file path=customXml/itemProps3.xml><?xml version="1.0" encoding="utf-8"?>
-<ds:datastoreItem xmlns:ds="http://schemas.openxmlformats.org/officeDocument/2006/customXml" ds:itemID="{9EFE1196-3F38-48DF-BFA1-9F3416A6F00F}">
+<ds:datastoreItem xmlns:ds="http://schemas.openxmlformats.org/officeDocument/2006/customXml" ds:itemID="{90945012-2D6E-4616-92AB-3A374C5B1DAA}">
   <ds:schemaRefs>
-    <ds:schemaRef ds:uri="http://schemas.microsoft.com/office/2006/metadata/properties"/>
-    <ds:schemaRef ds:uri="http://schemas.microsoft.com/office/infopath/2007/PartnerControls"/>
-    <ds:schemaRef ds:uri="http://schemas.microsoft.com/sharepoint/v3"/>
-    <ds:schemaRef ds:uri="34f92d76-972f-40f7-83ba-9ff99395c1e2"/>
+    <ds:schemaRef ds:uri="http://schemas.microsoft.com/sharepoint/v3/contenttype/forms"/>
   </ds:schemaRefs>
 </ds:datastoreItem>
+</file>
+
+<file path=docMetadata/LabelInfo.xml><?xml version="1.0" encoding="utf-8"?>
+<clbl:labelList xmlns:clbl="http://schemas.microsoft.com/office/2020/mipLabelMetadata">
+  <clbl:label id="{f42aa342-8706-4288-bd11-ebb85995028c}" enabled="1" method="Privileged" siteId="{72f988bf-86f1-41af-91ab-2d7cd011db47}" removed="0"/>
+</clbl:labelList>
 </file>
</xml_diff>